<commit_message>
Updates for script 2-1a
</commit_message>
<xml_diff>
--- a/Scripts/P6-2-1a-UART.docx
+++ b/Scripts/P6-2-1a-UART.docx
@@ -1,6 +1,6 @@
 
 <file path=word/document.xml><?xml version="1.0" encoding="utf-8"?>
-<w:document xmlns:wpc="http://schemas.microsoft.com/office/word/2010/wordprocessingCanvas" xmlns:mo="http://schemas.microsoft.com/office/mac/office/2008/main" xmlns:mc="http://schemas.openxmlformats.org/markup-compatibility/2006" xmlns:mv="urn:schemas-microsoft-com:mac:vml" xmlns:o="urn:schemas-microsoft-com:office:office" xmlns:r="http://schemas.openxmlformats.org/officeDocument/2006/relationships" xmlns:m="http://schemas.openxmlformats.org/officeDocument/2006/math" xmlns:v="urn:schemas-microsoft-com:vml" xmlns:wp14="http://schemas.microsoft.com/office/word/2010/wordprocessingDrawing" xmlns:wp="http://schemas.openxmlformats.org/drawingml/2006/wordprocessingDrawing" xmlns:w10="urn:schemas-microsoft-com:office:word" xmlns:w="http://schemas.openxmlformats.org/wordprocessingml/2006/main" xmlns:w14="http://schemas.microsoft.com/office/word/2010/wordml" xmlns:w15="http://schemas.microsoft.com/office/word/2012/wordml" xmlns:wpg="http://schemas.microsoft.com/office/word/2010/wordprocessingGroup" xmlns:wpi="http://schemas.microsoft.com/office/word/2010/wordprocessingInk" xmlns:wne="http://schemas.microsoft.com/office/word/2006/wordml" xmlns:wps="http://schemas.microsoft.com/office/word/2010/wordprocessingShape" mc:Ignorable="w14 w15 wp14">
+<w:document xmlns:wpc="http://schemas.microsoft.com/office/word/2010/wordprocessingCanvas" xmlns:cx="http://schemas.microsoft.com/office/drawing/2014/chartex" xmlns:cx1="http://schemas.microsoft.com/office/drawing/2015/9/8/chartex" xmlns:cx2="http://schemas.microsoft.com/office/drawing/2015/10/21/chartex" xmlns:cx3="http://schemas.microsoft.com/office/drawing/2016/5/9/chartex" xmlns:cx4="http://schemas.microsoft.com/office/drawing/2016/5/10/chartex" xmlns:cx5="http://schemas.microsoft.com/office/drawing/2016/5/11/chartex" xmlns:cx6="http://schemas.microsoft.com/office/drawing/2016/5/12/chartex" xmlns:cx7="http://schemas.microsoft.com/office/drawing/2016/5/13/chartex" xmlns:cx8="http://schemas.microsoft.com/office/drawing/2016/5/14/chartex" xmlns:mc="http://schemas.openxmlformats.org/markup-compatibility/2006" xmlns:aink="http://schemas.microsoft.com/office/drawing/2016/ink" xmlns:am3d="http://schemas.microsoft.com/office/drawing/2017/model3d" xmlns:o="urn:schemas-microsoft-com:office:office" xmlns:r="http://schemas.openxmlformats.org/officeDocument/2006/relationships" xmlns:m="http://schemas.openxmlformats.org/officeDocument/2006/math" xmlns:v="urn:schemas-microsoft-com:vml" xmlns:wp14="http://schemas.microsoft.com/office/word/2010/wordprocessingDrawing" xmlns:wp="http://schemas.openxmlformats.org/drawingml/2006/wordprocessingDrawing" xmlns:w10="urn:schemas-microsoft-com:office:word" xmlns:w="http://schemas.openxmlformats.org/wordprocessingml/2006/main" xmlns:w14="http://schemas.microsoft.com/office/word/2010/wordml" xmlns:w15="http://schemas.microsoft.com/office/word/2012/wordml" xmlns:w16cid="http://schemas.microsoft.com/office/word/2016/wordml/cid" xmlns:w16se="http://schemas.microsoft.com/office/word/2015/wordml/symex" xmlns:wpg="http://schemas.microsoft.com/office/word/2010/wordprocessingGroup" xmlns:wpi="http://schemas.microsoft.com/office/word/2010/wordprocessingInk" xmlns:wne="http://schemas.microsoft.com/office/word/2006/wordml" xmlns:wps="http://schemas.microsoft.com/office/word/2010/wordprocessingShape" mc:Ignorable="w14 w15 w16se w16cid wp14">
   <w:body>
     <w:p>
       <w:pPr>
@@ -14,343 +14,539 @@
           <w:rPr>
             <w:rFonts w:ascii="Arial,Bold" w:hAnsi="Arial,Bold"/>
           </w:rPr>
-          <w:t>P6-2-1</w:t>
-        </w:r>
+          <w:t>P6-2-1A UART</w:t>
+        </w:r>
+      </w:ins>
+    </w:p>
+    <w:p>
+      <w:pPr>
+        <w:pStyle w:val="NormalWeb"/>
+        <w:rPr>
+          <w:del w:id="2" w:author="Alan Hawse" w:date="2018-03-26T09:50:00Z"/>
+        </w:rPr>
+      </w:pPr>
+      <w:del w:id="3" w:author="Alan Hawse" w:date="2018-03-26T09:50:00Z">
         <w:r>
           <w:rPr>
             <w:rFonts w:ascii="Arial,Bold" w:hAnsi="Arial,Bold"/>
           </w:rPr>
-          <w:t>A</w:t>
-        </w:r>
-        <w:bookmarkStart w:id="2" w:name="_GoBack"/>
-        <w:bookmarkEnd w:id="2"/>
+          <w:delText>UART</w:delText>
+        </w:r>
         <w:r>
           <w:rPr>
             <w:rFonts w:ascii="Arial,Bold" w:hAnsi="Arial,Bold"/>
           </w:rPr>
-          <w:t xml:space="preserve"> UART</w:t>
+          <w:delText>Printf</w:delText>
+        </w:r>
+        <w:r>
+          <w:rPr>
+            <w:rFonts w:ascii="Arial,Bold" w:hAnsi="Arial,Bold"/>
+          </w:rPr>
+          <w:delText xml:space="preserve"> (2-1 reshoot)</w:delText>
+        </w:r>
+      </w:del>
+    </w:p>
+    <w:p>
+      <w:pPr>
+        <w:pStyle w:val="NormalWeb"/>
+        <w:rPr>
+          <w:rFonts w:ascii="Arial" w:hAnsi="Arial" w:cs="Arial"/>
+        </w:rPr>
+      </w:pPr>
+      <w:r>
+        <w:rPr>
+          <w:rFonts w:ascii="Arial" w:hAnsi="Arial" w:cs="Arial"/>
+        </w:rPr>
+        <w:t xml:space="preserve">Welcome back to Cypress Academy, </w:t>
+      </w:r>
+      <w:r>
+        <w:rPr>
+          <w:rFonts w:ascii="Arial" w:hAnsi="Arial" w:cs="Arial"/>
+        </w:rPr>
+        <w:t xml:space="preserve">PSoC 6 </w:t>
+      </w:r>
+      <w:r>
+        <w:rPr>
+          <w:rFonts w:ascii="Arial" w:hAnsi="Arial" w:cs="Arial"/>
+        </w:rPr>
+        <w:t xml:space="preserve">101.  </w:t>
+      </w:r>
+      <w:r>
+        <w:rPr>
+          <w:rFonts w:ascii="Arial" w:hAnsi="Arial" w:cs="Arial"/>
+        </w:rPr>
+        <w:t>In next few videos I will show you the basic building blocks to create our BLE-Controlled robotic arm; this will include a UART terminal interface, PWMs to control the servo motors, EZ-I2C dashboard interface, digital logic-based kill switch, capacitive sensing controls and an advanced technique for debugging RTOS applications.</w:t>
+      </w:r>
+      <w:r>
+        <w:rPr>
+          <w:rFonts w:ascii="Arial" w:hAnsi="Arial" w:cs="Arial"/>
+        </w:rPr>
+        <w:t xml:space="preserve">  As I go through these videos, I will first create a bare metal implementation so you understand the basics for each peripheral function and then we’ll integrate those functions with an RTOS into the BLE-controlled robotic arm project.</w:t>
+      </w:r>
+    </w:p>
+    <w:p>
+      <w:pPr>
+        <w:pStyle w:val="NormalWeb"/>
+        <w:rPr>
+          <w:rFonts w:ascii="Arial" w:hAnsi="Arial" w:cs="Arial"/>
+        </w:rPr>
+      </w:pPr>
+      <w:r>
+        <w:rPr>
+          <w:rFonts w:ascii="Arial" w:hAnsi="Arial" w:cs="Arial"/>
+        </w:rPr>
+        <w:t xml:space="preserve">Let’s start with </w:t>
+      </w:r>
+      <w:r>
+        <w:rPr>
+          <w:rFonts w:ascii="Arial" w:hAnsi="Arial" w:cs="Arial"/>
+        </w:rPr>
+        <w:t>the UART interface to a PC terminal client</w:t>
+      </w:r>
+      <w:r>
+        <w:rPr>
+          <w:rFonts w:ascii="Arial" w:hAnsi="Arial" w:cs="Arial"/>
+        </w:rPr>
+        <w:t>.</w:t>
+      </w:r>
+      <w:r>
+        <w:rPr>
+          <w:rFonts w:ascii="Arial" w:hAnsi="Arial" w:cs="Arial"/>
+        </w:rPr>
+        <w:t xml:space="preserve">  The UART interface is great as a rudimentary debug interface when developing an application</w:t>
+      </w:r>
+      <w:r>
+        <w:rPr>
+          <w:rFonts w:ascii="Arial" w:hAnsi="Arial" w:cs="Arial"/>
+        </w:rPr>
+        <w:t>. It can also be used</w:t>
+      </w:r>
+      <w:r>
+        <w:rPr>
+          <w:rFonts w:ascii="Arial" w:hAnsi="Arial" w:cs="Arial"/>
+        </w:rPr>
+        <w:t xml:space="preserve"> as a basic communications peripheral for other system ICs.</w:t>
+      </w:r>
+    </w:p>
+    <w:p>
+      <w:pPr>
+        <w:pStyle w:val="NormalWeb"/>
+        <w:rPr>
+          <w:rFonts w:ascii="Arial" w:hAnsi="Arial" w:cs="Arial"/>
+        </w:rPr>
+      </w:pPr>
+      <w:del w:id="4" w:author="Greg Landry" w:date="2018-03-26T13:44:00Z">
+        <w:r>
+          <w:rPr>
+            <w:rFonts w:ascii="Arial" w:hAnsi="Arial" w:cs="Arial"/>
+          </w:rPr>
+          <w:delText>So, let’s start by adding</w:delText>
+        </w:r>
+      </w:del>
+      <w:ins w:id="5" w:author="Greg Landry" w:date="2018-03-26T13:44:00Z">
+        <w:r>
+          <w:rPr>
+            <w:rFonts w:ascii="Arial" w:hAnsi="Arial" w:cs="Arial"/>
+          </w:rPr>
+          <w:t>First</w:t>
+        </w:r>
+        <w:r>
+          <w:rPr>
+            <w:rFonts w:ascii="Arial" w:hAnsi="Arial" w:cs="Arial"/>
+          </w:rPr>
+          <w:t>,</w:t>
+        </w:r>
+        <w:r>
+          <w:rPr>
+            <w:rFonts w:ascii="Arial" w:hAnsi="Arial" w:cs="Arial"/>
+          </w:rPr>
+          <w:t xml:space="preserve"> we will add</w:t>
         </w:r>
       </w:ins>
-    </w:p>
-    <w:p>
-      <w:pPr>
-        <w:pStyle w:val="NormalWeb"/>
-        <w:rPr>
-          <w:del w:id="3" w:author="Alan Hawse" w:date="2018-03-26T09:50:00Z"/>
-        </w:rPr>
-      </w:pPr>
-      <w:del w:id="4" w:author="Alan Hawse" w:date="2018-03-26T09:50:00Z">
-        <w:r>
-          <w:rPr>
-            <w:rFonts w:ascii="Arial,Bold" w:hAnsi="Arial,Bold"/>
-          </w:rPr>
-          <w:delText>UART</w:delText>
-        </w:r>
-        <w:r>
-          <w:rPr>
-            <w:rFonts w:ascii="Arial,Bold" w:hAnsi="Arial,Bold"/>
-          </w:rPr>
-          <w:delText>Printf</w:delText>
-        </w:r>
-        <w:r>
-          <w:rPr>
-            <w:rFonts w:ascii="Arial,Bold" w:hAnsi="Arial,Bold"/>
-          </w:rPr>
-          <w:delText xml:space="preserve"> (2-1 reshoot)</w:delText>
-        </w:r>
-      </w:del>
-    </w:p>
-    <w:p>
-      <w:pPr>
-        <w:pStyle w:val="NormalWeb"/>
-        <w:rPr>
-          <w:rFonts w:ascii="Arial" w:hAnsi="Arial" w:cs="Arial"/>
-        </w:rPr>
-      </w:pPr>
-      <w:r>
-        <w:rPr>
-          <w:rFonts w:ascii="Arial" w:hAnsi="Arial" w:cs="Arial"/>
-        </w:rPr>
-        <w:t xml:space="preserve">Welcome back to Cypress Academy, </w:t>
-      </w:r>
-      <w:proofErr w:type="spellStart"/>
-      <w:r>
-        <w:rPr>
-          <w:rFonts w:ascii="Arial" w:hAnsi="Arial" w:cs="Arial"/>
-        </w:rPr>
-        <w:t>PSoC</w:t>
-      </w:r>
-      <w:proofErr w:type="spellEnd"/>
-      <w:r>
-        <w:rPr>
-          <w:rFonts w:ascii="Arial" w:hAnsi="Arial" w:cs="Arial"/>
-        </w:rPr>
-        <w:t xml:space="preserve"> 6 </w:t>
-      </w:r>
-      <w:r>
-        <w:rPr>
-          <w:rFonts w:ascii="Arial" w:hAnsi="Arial" w:cs="Arial"/>
-        </w:rPr>
-        <w:t xml:space="preserve">101.  </w:t>
-      </w:r>
-      <w:r>
-        <w:rPr>
-          <w:rFonts w:ascii="Arial" w:hAnsi="Arial" w:cs="Arial"/>
-        </w:rPr>
-        <w:t>In next few videos I will show you the basic building blocks to create our BLE-Controlled robotic arm; this will include a UART terminal interface, PWMs to control the servo motors, EZ-I2C dashboard interface, digital logic-based kill switch, capacitive sensing controls and an advanced technique for debugging RTOS applications.</w:t>
-      </w:r>
-      <w:r>
-        <w:rPr>
-          <w:rFonts w:ascii="Arial" w:hAnsi="Arial" w:cs="Arial"/>
-        </w:rPr>
-        <w:t xml:space="preserve">  As I go through these videos, I will first create a bare metal implementation so you understand the basics for each peripheral function and then we’ll integrate those functions with an RTOS into the BLE-controlled robotic arm project.</w:t>
-      </w:r>
-    </w:p>
-    <w:p>
-      <w:pPr>
-        <w:pStyle w:val="NormalWeb"/>
-        <w:rPr>
-          <w:rFonts w:ascii="Arial" w:hAnsi="Arial" w:cs="Arial"/>
-        </w:rPr>
-      </w:pPr>
-      <w:r>
-        <w:rPr>
-          <w:rFonts w:ascii="Arial" w:hAnsi="Arial" w:cs="Arial"/>
-        </w:rPr>
-        <w:t xml:space="preserve">Let’s start with </w:t>
-      </w:r>
-      <w:r>
-        <w:rPr>
-          <w:rFonts w:ascii="Arial" w:hAnsi="Arial" w:cs="Arial"/>
-        </w:rPr>
-        <w:t>the UART interface to a PC terminal client</w:t>
-      </w:r>
-      <w:r>
-        <w:rPr>
-          <w:rFonts w:ascii="Arial" w:hAnsi="Arial" w:cs="Arial"/>
+      <w:r>
+        <w:rPr>
+          <w:rFonts w:ascii="Arial" w:hAnsi="Arial" w:cs="Arial"/>
+        </w:rPr>
+        <w:t xml:space="preserve"> a new project to our previously used workspace.  Let’s call this “BasicUART”.</w:t>
+      </w:r>
+    </w:p>
+    <w:p>
+      <w:pPr>
+        <w:pStyle w:val="NormalWeb"/>
+        <w:rPr>
+          <w:rFonts w:ascii="Arial" w:hAnsi="Arial" w:cs="Arial"/>
+        </w:rPr>
+      </w:pPr>
+      <w:r>
+        <w:rPr>
+          <w:rFonts w:ascii="Arial" w:hAnsi="Arial" w:cs="Arial"/>
+        </w:rPr>
+        <w:t xml:space="preserve">As with our other projects, let’s drag and drop the </w:t>
+      </w:r>
+      <w:r>
+        <w:rPr>
+          <w:rFonts w:ascii="Arial" w:hAnsi="Arial" w:cs="Arial"/>
+        </w:rPr>
+        <w:t>UART component on to the schematic.  Double click again to edit.  Let’s call it “UART”.  All the other settings look good, so click okay.</w:t>
+      </w:r>
+    </w:p>
+    <w:p>
+      <w:pPr>
+        <w:pStyle w:val="NormalWeb"/>
+        <w:rPr>
+          <w:rFonts w:ascii="Arial" w:hAnsi="Arial" w:cs="Arial"/>
+        </w:rPr>
+      </w:pPr>
+      <w:r>
+        <w:rPr>
+          <w:rFonts w:ascii="Arial" w:hAnsi="Arial" w:cs="Arial"/>
+        </w:rPr>
+        <w:t xml:space="preserve">Double click on the pins file under the design wide resources and assign the RX and TX to P5[0] and P5[1]. </w:t>
+      </w:r>
+    </w:p>
+    <w:p>
+      <w:pPr>
+        <w:pStyle w:val="NormalWeb"/>
+        <w:rPr>
+          <w:rFonts w:ascii="Arial" w:hAnsi="Arial" w:cs="Arial"/>
+        </w:rPr>
+      </w:pPr>
+      <w:r>
+        <w:rPr>
+          <w:rFonts w:ascii="Arial" w:hAnsi="Arial" w:cs="Arial"/>
+        </w:rPr>
+        <w:t>On the back of the PSoC 6 BLE Pioneer board, you can actually see the silkscreen notes regarding the I/Os.  This is a nice quick reference as you build out these projects.</w:t>
+      </w:r>
+    </w:p>
+    <w:p>
+      <w:pPr>
+        <w:pStyle w:val="NormalWeb"/>
+        <w:rPr>
+          <w:del w:id="6" w:author="Alan Hawse" w:date="2018-03-26T09:38:00Z"/>
+          <w:rFonts w:ascii="Arial" w:hAnsi="Arial" w:cs="Arial"/>
+        </w:rPr>
+      </w:pPr>
+      <w:del w:id="7" w:author="Alan Hawse" w:date="2018-03-26T09:38:00Z">
+        <w:r>
+          <w:rPr>
+            <w:rFonts w:ascii="Arial" w:hAnsi="Arial" w:cs="Arial"/>
+            <w:highlight w:val="yellow"/>
+          </w:rPr>
+          <w:delText>[CUT FROM PREVIOUSLY EDITED VIDEO AND RESHOOT – ~2:04]</w:delText>
+        </w:r>
+      </w:del>
+    </w:p>
+    <w:p>
+      <w:pPr>
+        <w:pStyle w:val="NormalWeb"/>
+        <w:rPr>
+          <w:rFonts w:ascii="Arial" w:hAnsi="Arial" w:cs="Arial"/>
+        </w:rPr>
+      </w:pPr>
+      <w:r>
+        <w:rPr>
+          <w:rFonts w:ascii="Arial" w:hAnsi="Arial" w:cs="Arial"/>
+        </w:rPr>
+        <w:t xml:space="preserve">So, everybody likes to </w:t>
+      </w:r>
+      <w:ins w:id="8" w:author="Greg Landry" w:date="2018-03-26T13:47:00Z">
+        <w:r>
+          <w:rPr>
+            <w:rFonts w:ascii="Arial" w:hAnsi="Arial" w:cs="Arial"/>
+          </w:rPr>
+          <w:t xml:space="preserve">use </w:t>
+        </w:r>
+      </w:ins>
+      <w:r>
+        <w:rPr>
+          <w:rFonts w:ascii="Arial" w:hAnsi="Arial" w:cs="Arial"/>
+        </w:rPr>
+        <w:t>printf.  How do I make that work?  To do that I need to re</w:t>
+      </w:r>
+      <w:ins w:id="9" w:author="Greg Landry" w:date="2018-03-26T13:47:00Z">
+        <w:r>
+          <w:rPr>
+            <w:rFonts w:ascii="Arial" w:hAnsi="Arial" w:cs="Arial"/>
+          </w:rPr>
+          <w:t>-</w:t>
+        </w:r>
+      </w:ins>
+      <w:r>
+        <w:rPr>
+          <w:rFonts w:ascii="Arial" w:hAnsi="Arial" w:cs="Arial"/>
+        </w:rPr>
+        <w:t xml:space="preserve">target </w:t>
+      </w:r>
+      <w:r>
+        <w:rPr>
+          <w:rFonts w:ascii="Arial" w:hAnsi="Arial" w:cs="Arial"/>
+          <w:i/>
+          <w:rPrChange w:id="10" w:author="Greg Landry" w:date="2018-03-26T13:48:00Z">
+            <w:rPr>
+              <w:rFonts w:ascii="Arial" w:hAnsi="Arial" w:cs="Arial"/>
+            </w:rPr>
+          </w:rPrChange>
+        </w:rPr>
+        <w:t>stdout</w:t>
+      </w:r>
+      <w:r>
+        <w:rPr>
+          <w:rFonts w:ascii="Arial" w:hAnsi="Arial" w:cs="Arial"/>
+        </w:rPr>
+        <w:t xml:space="preserve"> to the UART. We’ve built a library that will allow you to re</w:t>
+      </w:r>
+      <w:ins w:id="11" w:author="Greg Landry" w:date="2018-03-26T13:47:00Z">
+        <w:r>
+          <w:rPr>
+            <w:rFonts w:ascii="Arial" w:hAnsi="Arial" w:cs="Arial"/>
+          </w:rPr>
+          <w:t>-</w:t>
+        </w:r>
+      </w:ins>
+      <w:r>
+        <w:rPr>
+          <w:rFonts w:ascii="Arial" w:hAnsi="Arial" w:cs="Arial"/>
+        </w:rPr>
+        <w:t xml:space="preserve">target which we call </w:t>
+      </w:r>
+      <w:r>
+        <w:rPr>
+          <w:rFonts w:ascii="Arial" w:hAnsi="Arial" w:cs="Arial"/>
+          <w:i/>
+          <w:rPrChange w:id="12" w:author="Greg Landry" w:date="2018-03-26T13:47:00Z">
+            <w:rPr>
+              <w:rFonts w:ascii="Arial" w:hAnsi="Arial" w:cs="Arial"/>
+            </w:rPr>
+          </w:rPrChange>
+        </w:rPr>
+        <w:t>Retarget I/O</w:t>
+      </w:r>
+      <w:r>
+        <w:rPr>
+          <w:rFonts w:ascii="Arial" w:hAnsi="Arial" w:cs="Arial"/>
+        </w:rPr>
+        <w:t xml:space="preserve">. To include this library into your project, open build settings, click on PDL, scroll to down and click the check box next to </w:t>
+      </w:r>
+      <w:r>
+        <w:rPr>
+          <w:rFonts w:ascii="Arial" w:hAnsi="Arial" w:cs="Arial"/>
+          <w:i/>
+          <w:rPrChange w:id="13" w:author="Greg Landry" w:date="2018-03-26T13:48:00Z">
+            <w:rPr>
+              <w:rFonts w:ascii="Arial" w:hAnsi="Arial" w:cs="Arial"/>
+            </w:rPr>
+          </w:rPrChange>
+        </w:rPr>
+        <w:t>Retarget I/O</w:t>
+      </w:r>
+      <w:r>
+        <w:rPr>
+          <w:rFonts w:ascii="Arial" w:hAnsi="Arial" w:cs="Arial"/>
+        </w:rPr>
+        <w:t xml:space="preserve">. </w:t>
+      </w:r>
+    </w:p>
+    <w:p>
+      <w:pPr>
+        <w:pStyle w:val="NormalWeb"/>
+        <w:rPr>
+          <w:rFonts w:ascii="Arial" w:hAnsi="Arial" w:cs="Arial"/>
+          <w:lang w:eastAsia="ja-JP"/>
+        </w:rPr>
+      </w:pPr>
+      <w:r>
+        <w:rPr>
+          <w:rFonts w:ascii="Arial" w:hAnsi="Arial" w:cs="Arial"/>
+        </w:rPr>
+        <w:t>Now l</w:t>
+      </w:r>
+      <w:r>
+        <w:rPr>
+          <w:rFonts w:ascii="Arial" w:hAnsi="Arial" w:cs="Arial"/>
+        </w:rPr>
+        <w:t>et’s generate the application.</w:t>
+      </w:r>
+      <w:r>
+        <w:rPr>
+          <w:rFonts w:ascii="Arial" w:hAnsi="Arial" w:cs="Arial" w:hint="eastAsia"/>
+          <w:lang w:eastAsia="ja-JP"/>
+        </w:rPr>
+        <w:t xml:space="preserve"> </w:t>
+      </w:r>
+      <w:r>
+        <w:rPr>
+          <w:rFonts w:ascii="Arial" w:hAnsi="Arial" w:cs="Arial"/>
+          <w:lang w:eastAsia="ja-JP"/>
+        </w:rPr>
+        <w:t>O</w:t>
+      </w:r>
+      <w:r>
+        <w:rPr>
+          <w:rFonts w:ascii="Arial" w:hAnsi="Arial" w:cs="Arial" w:hint="eastAsia"/>
+          <w:lang w:eastAsia="ja-JP"/>
+        </w:rPr>
+        <w:t xml:space="preserve">nce </w:t>
+      </w:r>
+      <w:r>
+        <w:rPr>
+          <w:rFonts w:ascii="Arial" w:hAnsi="Arial" w:cs="Arial"/>
+          <w:lang w:eastAsia="ja-JP"/>
+        </w:rPr>
+        <w:t xml:space="preserve">that’s </w:t>
+      </w:r>
+      <w:r>
+        <w:rPr>
+          <w:rFonts w:ascii="Arial" w:hAnsi="Arial" w:cs="Arial"/>
+          <w:lang w:eastAsia="ja-JP"/>
+        </w:rPr>
+        <w:t>done, you’ll see a file called “</w:t>
+      </w:r>
+      <w:del w:id="14" w:author="Greg Landry" w:date="2018-03-26T15:04:00Z">
+        <w:r>
+          <w:rPr>
+            <w:rFonts w:ascii="Arial" w:hAnsi="Arial" w:cs="Arial"/>
+            <w:lang w:eastAsia="ja-JP"/>
+          </w:rPr>
+          <w:delText>StandardIO</w:delText>
+        </w:r>
+      </w:del>
+      <w:ins w:id="15" w:author="Greg Landry" w:date="2018-03-26T15:04:00Z">
+        <w:r>
+          <w:rPr>
+            <w:rFonts w:ascii="Arial" w:hAnsi="Arial" w:cs="Arial"/>
+            <w:lang w:eastAsia="ja-JP"/>
+          </w:rPr>
+          <w:t>stdio</w:t>
+        </w:r>
+      </w:ins>
+      <w:r>
+        <w:rPr>
+          <w:rFonts w:ascii="Arial" w:hAnsi="Arial" w:cs="Arial"/>
+          <w:lang w:eastAsia="ja-JP"/>
+        </w:rPr>
+        <w:t>_</w:t>
+      </w:r>
+      <w:r>
+        <w:rPr>
+          <w:rFonts w:ascii="Arial" w:hAnsi="Arial" w:cs="Arial"/>
+          <w:lang w:eastAsia="ja-JP"/>
+        </w:rPr>
+        <w:t xml:space="preserve">user.h” </w:t>
+      </w:r>
+      <w:r>
+        <w:rPr>
+          <w:rFonts w:ascii="Arial" w:hAnsi="Arial" w:cs="Arial"/>
+          <w:lang w:eastAsia="ja-JP"/>
+        </w:rPr>
+        <w:t xml:space="preserve">that’s </w:t>
+      </w:r>
+      <w:r>
+        <w:rPr>
+          <w:rFonts w:ascii="Arial" w:hAnsi="Arial" w:cs="Arial"/>
+          <w:lang w:eastAsia="ja-JP"/>
+        </w:rPr>
+        <w:t>been generated</w:t>
+      </w:r>
+      <w:ins w:id="16" w:author="Greg Landry" w:date="2018-03-26T15:04:00Z">
+        <w:r>
+          <w:rPr>
+            <w:rFonts w:ascii="Arial" w:hAnsi="Arial" w:cs="Arial"/>
+            <w:lang w:eastAsia="ja-JP"/>
+          </w:rPr>
+          <w:t xml:space="preserve"> in the Shared Files folder</w:t>
+        </w:r>
+      </w:ins>
+      <w:bookmarkStart w:id="17" w:name="_GoBack"/>
+      <w:bookmarkEnd w:id="17"/>
+      <w:r>
+        <w:rPr>
+          <w:rFonts w:ascii="Arial" w:hAnsi="Arial" w:cs="Arial"/>
+          <w:lang w:eastAsia="ja-JP"/>
         </w:rPr>
         <w:t>.</w:t>
       </w:r>
       <w:r>
         <w:rPr>
           <w:rFonts w:ascii="Arial" w:hAnsi="Arial" w:cs="Arial"/>
-        </w:rPr>
-        <w:t xml:space="preserve">  The UART interface is great as a rudimentary debug interface when developing an application</w:t>
-      </w:r>
-      <w:r>
-        <w:rPr>
-          <w:rFonts w:ascii="Arial" w:hAnsi="Arial" w:cs="Arial"/>
-        </w:rPr>
-        <w:t>. It can also be used</w:t>
-      </w:r>
-      <w:r>
-        <w:rPr>
-          <w:rFonts w:ascii="Arial" w:hAnsi="Arial" w:cs="Arial"/>
-        </w:rPr>
-        <w:t xml:space="preserve"> as a basic communications peripheral for other system ICs.</w:t>
-      </w:r>
-    </w:p>
-    <w:p>
-      <w:pPr>
-        <w:pStyle w:val="NormalWeb"/>
-        <w:rPr>
-          <w:rFonts w:ascii="Arial" w:hAnsi="Arial" w:cs="Arial"/>
-        </w:rPr>
-      </w:pPr>
-      <w:r>
-        <w:rPr>
-          <w:rFonts w:ascii="Arial" w:hAnsi="Arial" w:cs="Arial"/>
-        </w:rPr>
-        <w:t>So, let’s start by adding a new project to our previously used workspace.  Let’s call this “</w:t>
-      </w:r>
-      <w:proofErr w:type="spellStart"/>
-      <w:r>
-        <w:rPr>
-          <w:rFonts w:ascii="Arial" w:hAnsi="Arial" w:cs="Arial"/>
-        </w:rPr>
-        <w:t>BasicUART</w:t>
-      </w:r>
-      <w:proofErr w:type="spellEnd"/>
-      <w:r>
-        <w:rPr>
-          <w:rFonts w:ascii="Arial" w:hAnsi="Arial" w:cs="Arial"/>
-        </w:rPr>
-        <w:t>”.</w:t>
-      </w:r>
-    </w:p>
-    <w:p>
-      <w:pPr>
-        <w:pStyle w:val="NormalWeb"/>
-        <w:rPr>
-          <w:rFonts w:ascii="Arial" w:hAnsi="Arial" w:cs="Arial"/>
-        </w:rPr>
-      </w:pPr>
-      <w:r>
-        <w:rPr>
-          <w:rFonts w:ascii="Arial" w:hAnsi="Arial" w:cs="Arial"/>
-        </w:rPr>
-        <w:t xml:space="preserve">As with our other projects, let’s drag and drop the </w:t>
-      </w:r>
-      <w:r>
-        <w:rPr>
-          <w:rFonts w:ascii="Arial" w:hAnsi="Arial" w:cs="Arial"/>
-        </w:rPr>
-        <w:t>UART component on to the schematic.  Double click again to edit.  Let’s call it “UART”.  All the other settings look good, so click okay.</w:t>
-      </w:r>
-    </w:p>
-    <w:p>
-      <w:pPr>
-        <w:pStyle w:val="NormalWeb"/>
-        <w:rPr>
-          <w:rFonts w:ascii="Arial" w:hAnsi="Arial" w:cs="Arial"/>
-        </w:rPr>
-      </w:pPr>
-      <w:r>
-        <w:rPr>
-          <w:rFonts w:ascii="Arial" w:hAnsi="Arial" w:cs="Arial"/>
-        </w:rPr>
-        <w:t xml:space="preserve">Double click on the pins file under the design wide resources and assign the RX and TX to P5[0] and P5[1]. </w:t>
-      </w:r>
-    </w:p>
-    <w:p>
-      <w:pPr>
-        <w:pStyle w:val="NormalWeb"/>
-        <w:rPr>
-          <w:rFonts w:ascii="Arial" w:hAnsi="Arial" w:cs="Arial"/>
-        </w:rPr>
-      </w:pPr>
-      <w:r>
-        <w:rPr>
-          <w:rFonts w:ascii="Arial" w:hAnsi="Arial" w:cs="Arial"/>
-        </w:rPr>
-        <w:t xml:space="preserve">On the back of the </w:t>
-      </w:r>
-      <w:proofErr w:type="spellStart"/>
-      <w:r>
-        <w:rPr>
-          <w:rFonts w:ascii="Arial" w:hAnsi="Arial" w:cs="Arial"/>
-        </w:rPr>
-        <w:t>PSoC</w:t>
-      </w:r>
-      <w:proofErr w:type="spellEnd"/>
-      <w:r>
-        <w:rPr>
-          <w:rFonts w:ascii="Arial" w:hAnsi="Arial" w:cs="Arial"/>
-        </w:rPr>
-        <w:t xml:space="preserve"> 6 BLE Pioneer board, you can </w:t>
-      </w:r>
-      <w:proofErr w:type="gramStart"/>
-      <w:r>
-        <w:rPr>
-          <w:rFonts w:ascii="Arial" w:hAnsi="Arial" w:cs="Arial"/>
-        </w:rPr>
-        <w:t>actually see</w:t>
-      </w:r>
-      <w:proofErr w:type="gramEnd"/>
-      <w:r>
-        <w:rPr>
-          <w:rFonts w:ascii="Arial" w:hAnsi="Arial" w:cs="Arial"/>
-        </w:rPr>
-        <w:t xml:space="preserve"> the silkscreen notes regarding the I/</w:t>
-      </w:r>
-      <w:proofErr w:type="spellStart"/>
-      <w:r>
-        <w:rPr>
-          <w:rFonts w:ascii="Arial" w:hAnsi="Arial" w:cs="Arial"/>
-        </w:rPr>
-        <w:t>Os</w:t>
-      </w:r>
-      <w:proofErr w:type="spellEnd"/>
-      <w:r>
-        <w:rPr>
-          <w:rFonts w:ascii="Arial" w:hAnsi="Arial" w:cs="Arial"/>
-        </w:rPr>
-        <w:t>.  This is a nice quick reference as you build out these projects.</w:t>
-      </w:r>
-    </w:p>
-    <w:p>
-      <w:pPr>
-        <w:pStyle w:val="NormalWeb"/>
-        <w:rPr>
-          <w:del w:id="5" w:author="Alan Hawse" w:date="2018-03-26T09:38:00Z"/>
-          <w:rFonts w:ascii="Arial" w:hAnsi="Arial" w:cs="Arial"/>
-        </w:rPr>
-      </w:pPr>
-      <w:del w:id="6" w:author="Alan Hawse" w:date="2018-03-26T09:38:00Z">
-        <w:r>
-          <w:rPr>
-            <w:rFonts w:ascii="Arial" w:hAnsi="Arial" w:cs="Arial"/>
-            <w:highlight w:val="yellow"/>
-          </w:rPr>
-          <w:delText>[CUT FROM PREVIOUSLY EDITED VIDEO AND RESHOOT – ~2:04]</w:delText>
-        </w:r>
-      </w:del>
-    </w:p>
-    <w:p>
-      <w:pPr>
-        <w:pStyle w:val="NormalWeb"/>
-        <w:rPr>
-          <w:rFonts w:ascii="Arial" w:hAnsi="Arial" w:cs="Arial"/>
-        </w:rPr>
-      </w:pPr>
-      <w:r>
-        <w:rPr>
-          <w:rFonts w:ascii="Arial" w:hAnsi="Arial" w:cs="Arial"/>
-        </w:rPr>
-        <w:t xml:space="preserve">So, everybody likes to </w:t>
-      </w:r>
-      <w:proofErr w:type="spellStart"/>
-      <w:r>
-        <w:rPr>
-          <w:rFonts w:ascii="Arial" w:hAnsi="Arial" w:cs="Arial"/>
-        </w:rPr>
-        <w:t>printf</w:t>
-      </w:r>
-      <w:proofErr w:type="spellEnd"/>
-      <w:r>
-        <w:rPr>
-          <w:rFonts w:ascii="Arial" w:hAnsi="Arial" w:cs="Arial"/>
-        </w:rPr>
-        <w:t xml:space="preserve">.  How do I make that work?  To do that I need to retarget </w:t>
-      </w:r>
-      <w:proofErr w:type="spellStart"/>
-      <w:r>
-        <w:rPr>
-          <w:rFonts w:ascii="Arial" w:hAnsi="Arial" w:cs="Arial"/>
+          <w:lang w:eastAsia="ja-JP"/>
+        </w:rPr>
+        <w:t xml:space="preserve"> This </w:t>
+      </w:r>
+      <w:r>
+        <w:rPr>
+          <w:rFonts w:ascii="Arial" w:hAnsi="Arial" w:cs="Arial"/>
+          <w:lang w:eastAsia="ja-JP"/>
+        </w:rPr>
+        <w:t xml:space="preserve">is where you configure which UART you want </w:t>
+      </w:r>
+      <w:r>
+        <w:rPr>
+          <w:rFonts w:ascii="Arial" w:hAnsi="Arial" w:cs="Arial"/>
+          <w:i/>
+          <w:lang w:eastAsia="ja-JP"/>
+          <w:rPrChange w:id="18" w:author="Greg Landry" w:date="2018-03-26T13:48:00Z">
+            <w:rPr>
+              <w:rFonts w:ascii="Arial" w:hAnsi="Arial" w:cs="Arial"/>
+              <w:lang w:eastAsia="ja-JP"/>
+            </w:rPr>
+          </w:rPrChange>
         </w:rPr>
         <w:t>stdout</w:t>
       </w:r>
-      <w:proofErr w:type="spellEnd"/>
-      <w:r>
-        <w:rPr>
-          <w:rFonts w:ascii="Arial" w:hAnsi="Arial" w:cs="Arial"/>
-        </w:rPr>
-        <w:t xml:space="preserve"> to the UART. We’ve built a library that will allow you to retarget which we call Retarget I/O. To include this library into your project, open build settings, click on PDL, scroll to down and click the check box next to Retarget I/O. </w:t>
-      </w:r>
-    </w:p>
-    <w:p>
-      <w:pPr>
-        <w:pStyle w:val="NormalWeb"/>
-        <w:rPr>
-          <w:rFonts w:ascii="Arial" w:hAnsi="Arial" w:cs="Arial"/>
-          <w:lang w:eastAsia="ja-JP"/>
-        </w:rPr>
-      </w:pPr>
-      <w:r>
-        <w:rPr>
-          <w:rFonts w:ascii="Arial" w:hAnsi="Arial" w:cs="Arial"/>
-        </w:rPr>
-        <w:t>Now l</w:t>
-      </w:r>
-      <w:r>
-        <w:rPr>
-          <w:rFonts w:ascii="Arial" w:hAnsi="Arial" w:cs="Arial"/>
-        </w:rPr>
-        <w:t>et’s generate the application.</w:t>
-      </w:r>
-      <w:r>
-        <w:rPr>
-          <w:rFonts w:ascii="Arial" w:hAnsi="Arial" w:cs="Arial" w:hint="eastAsia"/>
+      <w:r>
+        <w:rPr>
+          <w:rFonts w:ascii="Arial" w:hAnsi="Arial" w:cs="Arial"/>
+          <w:lang w:eastAsia="ja-JP"/>
+        </w:rPr>
+        <w:t xml:space="preserve"> and </w:t>
+      </w:r>
+      <w:r>
+        <w:rPr>
+          <w:rFonts w:ascii="Arial" w:hAnsi="Arial" w:cs="Arial"/>
+          <w:i/>
+          <w:lang w:eastAsia="ja-JP"/>
+          <w:rPrChange w:id="19" w:author="Greg Landry" w:date="2018-03-26T13:48:00Z">
+            <w:rPr>
+              <w:rFonts w:ascii="Arial" w:hAnsi="Arial" w:cs="Arial"/>
+              <w:lang w:eastAsia="ja-JP"/>
+            </w:rPr>
+          </w:rPrChange>
+        </w:rPr>
+        <w:t>stdin</w:t>
+      </w:r>
+      <w:r>
+        <w:rPr>
+          <w:rFonts w:ascii="Arial" w:hAnsi="Arial" w:cs="Arial"/>
+          <w:lang w:eastAsia="ja-JP"/>
+        </w:rPr>
+        <w:t xml:space="preserve"> to point to</w:t>
+      </w:r>
+      <w:r>
+        <w:rPr>
+          <w:rFonts w:ascii="Arial" w:hAnsi="Arial" w:cs="Arial"/>
+          <w:lang w:eastAsia="ja-JP"/>
+        </w:rPr>
+        <w:t xml:space="preserve">.  Scroll down </w:t>
+      </w:r>
+      <w:r>
+        <w:rPr>
+          <w:rFonts w:ascii="Arial" w:hAnsi="Arial" w:cs="Arial"/>
+          <w:lang w:eastAsia="ja-JP"/>
+        </w:rPr>
+        <w:t>to the first few lines of code.  We need to insert</w:t>
+      </w:r>
+      <w:del w:id="20" w:author="Greg Landry" w:date="2018-03-26T13:48:00Z">
+        <w:r>
+          <w:rPr>
+            <w:rFonts w:ascii="Arial" w:hAnsi="Arial" w:cs="Arial"/>
+            <w:lang w:eastAsia="ja-JP"/>
+          </w:rPr>
+          <w:delText xml:space="preserve"> a</w:delText>
+        </w:r>
+      </w:del>
+      <w:r>
+        <w:rPr>
+          <w:rFonts w:ascii="Arial" w:hAnsi="Arial" w:cs="Arial"/>
           <w:lang w:eastAsia="ja-JP"/>
         </w:rPr>
         <w:t xml:space="preserve"> </w:t>
@@ -358,98 +554,61 @@
       <w:r>
         <w:rPr>
           <w:rFonts w:ascii="Arial" w:hAnsi="Arial" w:cs="Arial"/>
-          <w:lang w:eastAsia="ja-JP"/>
-        </w:rPr>
-        <w:t>O</w:t>
-      </w:r>
-      <w:r>
-        <w:rPr>
-          <w:rFonts w:ascii="Arial" w:hAnsi="Arial" w:cs="Arial" w:hint="eastAsia"/>
-          <w:lang w:eastAsia="ja-JP"/>
-        </w:rPr>
-        <w:t xml:space="preserve">nce </w:t>
-      </w:r>
-      <w:r>
-        <w:rPr>
-          <w:rFonts w:ascii="Arial" w:hAnsi="Arial" w:cs="Arial"/>
-          <w:lang w:eastAsia="ja-JP"/>
-        </w:rPr>
-        <w:t xml:space="preserve">that’s </w:t>
-      </w:r>
-      <w:r>
-        <w:rPr>
-          <w:rFonts w:ascii="Arial" w:hAnsi="Arial" w:cs="Arial"/>
-          <w:lang w:eastAsia="ja-JP"/>
-        </w:rPr>
-        <w:t>done, you’ll see a file called “</w:t>
-      </w:r>
-      <w:proofErr w:type="spellStart"/>
-      <w:r>
-        <w:rPr>
-          <w:rFonts w:ascii="Arial" w:hAnsi="Arial" w:cs="Arial"/>
-          <w:lang w:eastAsia="ja-JP"/>
-        </w:rPr>
-        <w:t>StandardIO</w:t>
-      </w:r>
-      <w:r>
-        <w:rPr>
-          <w:rFonts w:ascii="Arial" w:hAnsi="Arial" w:cs="Arial"/>
-          <w:lang w:eastAsia="ja-JP"/>
-        </w:rPr>
-        <w:t>_</w:t>
-      </w:r>
-      <w:r>
-        <w:rPr>
-          <w:rFonts w:ascii="Arial" w:hAnsi="Arial" w:cs="Arial"/>
-          <w:lang w:eastAsia="ja-JP"/>
-        </w:rPr>
-        <w:t>user.h</w:t>
-      </w:r>
-      <w:proofErr w:type="spellEnd"/>
-      <w:r>
-        <w:rPr>
-          <w:rFonts w:ascii="Arial" w:hAnsi="Arial" w:cs="Arial"/>
-          <w:lang w:eastAsia="ja-JP"/>
-        </w:rPr>
-        <w:t xml:space="preserve">” </w:t>
-      </w:r>
-      <w:r>
-        <w:rPr>
-          <w:rFonts w:ascii="Arial" w:hAnsi="Arial" w:cs="Arial"/>
-          <w:lang w:eastAsia="ja-JP"/>
-        </w:rPr>
-        <w:t xml:space="preserve">that’s </w:t>
-      </w:r>
-      <w:r>
-        <w:rPr>
-          <w:rFonts w:ascii="Arial" w:hAnsi="Arial" w:cs="Arial"/>
-          <w:lang w:eastAsia="ja-JP"/>
-        </w:rPr>
-        <w:t>been generated.</w:t>
-      </w:r>
-      <w:r>
-        <w:rPr>
-          <w:rFonts w:ascii="Arial" w:hAnsi="Arial" w:cs="Arial"/>
-          <w:lang w:eastAsia="ja-JP"/>
-        </w:rPr>
-        <w:t xml:space="preserve"> This </w:t>
-      </w:r>
-      <w:r>
-        <w:rPr>
-          <w:rFonts w:ascii="Arial" w:hAnsi="Arial" w:cs="Arial"/>
-          <w:lang w:eastAsia="ja-JP"/>
-        </w:rPr>
-        <w:t xml:space="preserve">is where you configure which UART you want </w:t>
-      </w:r>
-      <w:proofErr w:type="spellStart"/>
-      <w:r>
-        <w:rPr>
-          <w:rFonts w:ascii="Arial" w:hAnsi="Arial" w:cs="Arial"/>
-          <w:lang w:eastAsia="ja-JP"/>
-        </w:rPr>
-        <w:t>stdout</w:t>
-      </w:r>
-      <w:proofErr w:type="spellEnd"/>
+          <w:i/>
+          <w:lang w:eastAsia="ja-JP"/>
+          <w:rPrChange w:id="21" w:author="Greg Landry" w:date="2018-03-26T13:48:00Z">
+            <w:rPr>
+              <w:rFonts w:ascii="Arial" w:hAnsi="Arial" w:cs="Arial"/>
+              <w:lang w:eastAsia="ja-JP"/>
+            </w:rPr>
+          </w:rPrChange>
+        </w:rPr>
+        <w:t>#include project.h</w:t>
+      </w:r>
+      <w:r>
+        <w:rPr>
+          <w:rFonts w:ascii="Arial" w:hAnsi="Arial" w:cs="Arial"/>
+          <w:lang w:eastAsia="ja-JP"/>
+        </w:rPr>
+        <w:t xml:space="preserve"> so we can then reference the appropriate UART below</w:t>
+      </w:r>
+      <w:r>
+        <w:rPr>
+          <w:rFonts w:ascii="Arial" w:hAnsi="Arial" w:cs="Arial"/>
+          <w:lang w:eastAsia="ja-JP"/>
+        </w:rPr>
+        <w:t>.</w:t>
+      </w:r>
+      <w:r>
+        <w:rPr>
+          <w:rFonts w:ascii="Arial" w:hAnsi="Arial" w:cs="Arial"/>
+          <w:lang w:eastAsia="ja-JP"/>
+        </w:rPr>
+        <w:t xml:space="preserve"> Next, go to </w:t>
+      </w:r>
+      <w:del w:id="22" w:author="Greg Landry" w:date="2018-03-26T13:48:00Z">
+        <w:r>
+          <w:rPr>
+            <w:rFonts w:ascii="Arial" w:hAnsi="Arial" w:cs="Arial"/>
+            <w:lang w:eastAsia="ja-JP"/>
+          </w:rPr>
+          <w:delText xml:space="preserve">the </w:delText>
+        </w:r>
+      </w:del>
+      <w:r>
+        <w:rPr>
+          <w:rFonts w:ascii="Arial" w:hAnsi="Arial" w:cs="Arial"/>
+          <w:i/>
+          <w:lang w:eastAsia="ja-JP"/>
+          <w:rPrChange w:id="23" w:author="Greg Landry" w:date="2018-03-26T13:48:00Z">
+            <w:rPr>
+              <w:rFonts w:ascii="Arial" w:hAnsi="Arial" w:cs="Arial"/>
+              <w:lang w:eastAsia="ja-JP"/>
+            </w:rPr>
+          </w:rPrChange>
+        </w:rPr>
+        <w:t>#define IO_STDOUT_UART</w:t>
+      </w:r>
       <w:r>
         <w:rPr>
           <w:rFonts w:ascii="Arial" w:hAnsi="Arial" w:cs="Arial"/>
@@ -457,52 +616,257 @@
         </w:rPr>
         <w:t xml:space="preserve"> and </w:t>
       </w:r>
-      <w:proofErr w:type="spellStart"/>
-      <w:r>
-        <w:rPr>
-          <w:rFonts w:ascii="Arial" w:hAnsi="Arial" w:cs="Arial"/>
-          <w:lang w:eastAsia="ja-JP"/>
-        </w:rPr>
-        <w:t>stdin</w:t>
-      </w:r>
-      <w:proofErr w:type="spellEnd"/>
-      <w:r>
-        <w:rPr>
-          <w:rFonts w:ascii="Arial" w:hAnsi="Arial" w:cs="Arial"/>
-          <w:lang w:eastAsia="ja-JP"/>
-        </w:rPr>
-        <w:t xml:space="preserve"> to point to</w:t>
-      </w:r>
-      <w:r>
-        <w:rPr>
-          <w:rFonts w:ascii="Arial" w:hAnsi="Arial" w:cs="Arial"/>
-          <w:lang w:eastAsia="ja-JP"/>
-        </w:rPr>
-        <w:t xml:space="preserve">.  Scroll down </w:t>
-      </w:r>
-      <w:r>
-        <w:rPr>
-          <w:rFonts w:ascii="Arial" w:hAnsi="Arial" w:cs="Arial"/>
-          <w:lang w:eastAsia="ja-JP"/>
-        </w:rPr>
-        <w:t xml:space="preserve">to the first few lines of code.  We need to insert a #include </w:t>
-      </w:r>
-      <w:proofErr w:type="spellStart"/>
-      <w:r>
-        <w:rPr>
-          <w:rFonts w:ascii="Arial" w:hAnsi="Arial" w:cs="Arial"/>
-          <w:lang w:eastAsia="ja-JP"/>
-        </w:rPr>
-        <w:t>project.h</w:t>
-      </w:r>
-      <w:proofErr w:type="spellEnd"/>
-      <w:r>
-        <w:rPr>
-          <w:rFonts w:ascii="Arial" w:hAnsi="Arial" w:cs="Arial"/>
-          <w:lang w:eastAsia="ja-JP"/>
-        </w:rPr>
-        <w:t xml:space="preserve"> so we can then reference the appropriate UART below</w:t>
-      </w:r>
+      <w:del w:id="24" w:author="Greg Landry" w:date="2018-03-26T13:53:00Z">
+        <w:r>
+          <w:rPr>
+            <w:rFonts w:ascii="Arial" w:hAnsi="Arial" w:cs="Arial"/>
+            <w:lang w:eastAsia="ja-JP"/>
+          </w:rPr>
+          <w:delText>put in the name of the UART component</w:delText>
+        </w:r>
+      </w:del>
+      <w:ins w:id="25" w:author="Greg Landry" w:date="2018-03-26T13:53:00Z">
+        <w:r>
+          <w:rPr>
+            <w:rFonts w:ascii="Arial" w:hAnsi="Arial" w:cs="Arial"/>
+            <w:lang w:eastAsia="ja-JP"/>
+          </w:rPr>
+          <w:t xml:space="preserve">tell it which hardware block is being used </w:t>
+        </w:r>
+      </w:ins>
+      <w:ins w:id="26" w:author="Greg Landry" w:date="2018-03-26T13:55:00Z">
+        <w:r>
+          <w:rPr>
+            <w:rFonts w:ascii="Arial" w:hAnsi="Arial" w:cs="Arial"/>
+            <w:lang w:eastAsia="ja-JP"/>
+          </w:rPr>
+          <w:t>(i.e. which SCB you are using)</w:t>
+        </w:r>
+      </w:ins>
+      <w:ins w:id="27" w:author="Greg Landry" w:date="2018-03-26T13:53:00Z">
+        <w:r>
+          <w:rPr>
+            <w:rFonts w:ascii="Arial" w:hAnsi="Arial" w:cs="Arial"/>
+            <w:lang w:eastAsia="ja-JP"/>
+          </w:rPr>
+          <w:t xml:space="preserve">. Creator generates a macro that you </w:t>
+        </w:r>
+      </w:ins>
+      <w:ins w:id="28" w:author="Greg Landry" w:date="2018-03-26T13:56:00Z">
+        <w:r>
+          <w:rPr>
+            <w:rFonts w:ascii="Arial" w:hAnsi="Arial" w:cs="Arial"/>
+            <w:lang w:eastAsia="ja-JP"/>
+          </w:rPr>
+          <w:t xml:space="preserve">can use so that you don't need to figure out </w:t>
+        </w:r>
+      </w:ins>
+      <w:ins w:id="29" w:author="Greg Landry" w:date="2018-03-26T13:57:00Z">
+        <w:r>
+          <w:rPr>
+            <w:rFonts w:ascii="Arial" w:hAnsi="Arial" w:cs="Arial"/>
+            <w:lang w:eastAsia="ja-JP"/>
+          </w:rPr>
+          <w:t xml:space="preserve">which specific hardware block </w:t>
+        </w:r>
+      </w:ins>
+      <w:ins w:id="30" w:author="Greg Landry" w:date="2018-03-26T13:58:00Z">
+        <w:r>
+          <w:rPr>
+            <w:rFonts w:ascii="Arial" w:hAnsi="Arial" w:cs="Arial"/>
+            <w:lang w:eastAsia="ja-JP"/>
+          </w:rPr>
+          <w:t>is</w:t>
+        </w:r>
+      </w:ins>
+      <w:ins w:id="31" w:author="Greg Landry" w:date="2018-03-26T13:57:00Z">
+        <w:r>
+          <w:rPr>
+            <w:rFonts w:ascii="Arial" w:hAnsi="Arial" w:cs="Arial"/>
+            <w:lang w:eastAsia="ja-JP"/>
+          </w:rPr>
+          <w:t xml:space="preserve"> used</w:t>
+        </w:r>
+      </w:ins>
+      <w:ins w:id="32" w:author="Greg Landry" w:date="2018-03-26T13:53:00Z">
+        <w:r>
+          <w:rPr>
+            <w:rFonts w:ascii="Arial" w:hAnsi="Arial" w:cs="Arial"/>
+            <w:lang w:eastAsia="ja-JP"/>
+          </w:rPr>
+          <w:t xml:space="preserve">. </w:t>
+        </w:r>
+      </w:ins>
+      <w:ins w:id="33" w:author="Greg Landry" w:date="2018-03-26T13:58:00Z">
+        <w:r>
+          <w:rPr>
+            <w:rFonts w:ascii="Arial" w:hAnsi="Arial" w:cs="Arial"/>
+            <w:lang w:eastAsia="ja-JP"/>
+          </w:rPr>
+          <w:t xml:space="preserve">In this case, </w:t>
+        </w:r>
+      </w:ins>
+      <w:del w:id="34" w:author="Greg Landry" w:date="2018-03-26T13:54:00Z">
+        <w:r>
+          <w:rPr>
+            <w:rFonts w:ascii="Arial" w:hAnsi="Arial" w:cs="Arial"/>
+            <w:lang w:eastAsia="ja-JP"/>
+          </w:rPr>
+          <w:delText>, i</w:delText>
+        </w:r>
+      </w:del>
+      <w:ins w:id="35" w:author="Greg Landry" w:date="2018-03-26T13:57:00Z">
+        <w:r>
+          <w:rPr>
+            <w:rFonts w:ascii="Arial" w:hAnsi="Arial" w:cs="Arial"/>
+            <w:lang w:eastAsia="ja-JP"/>
+          </w:rPr>
+          <w:t>the name is</w:t>
+        </w:r>
+      </w:ins>
+      <w:del w:id="36" w:author="Greg Landry" w:date="2018-03-26T13:57:00Z">
+        <w:r>
+          <w:rPr>
+            <w:rFonts w:ascii="Arial" w:hAnsi="Arial" w:cs="Arial"/>
+            <w:lang w:eastAsia="ja-JP"/>
+          </w:rPr>
+          <w:delText xml:space="preserve">n this case, </w:delText>
+        </w:r>
+      </w:del>
+      <w:ins w:id="37" w:author="Greg Landry" w:date="2018-03-26T13:54:00Z">
+        <w:r>
+          <w:rPr>
+            <w:rFonts w:ascii="Arial" w:hAnsi="Arial" w:cs="Arial"/>
+            <w:lang w:eastAsia="ja-JP"/>
+          </w:rPr>
+          <w:t xml:space="preserve"> </w:t>
+        </w:r>
+      </w:ins>
+      <w:r>
+        <w:rPr>
+          <w:rFonts w:ascii="Arial" w:hAnsi="Arial" w:cs="Arial"/>
+          <w:i/>
+          <w:lang w:eastAsia="ja-JP"/>
+          <w:rPrChange w:id="38" w:author="Greg Landry" w:date="2018-03-26T13:57:00Z">
+            <w:rPr>
+              <w:rFonts w:ascii="Arial" w:hAnsi="Arial" w:cs="Arial"/>
+              <w:lang w:eastAsia="ja-JP"/>
+            </w:rPr>
+          </w:rPrChange>
+        </w:rPr>
+        <w:t>UART_HW</w:t>
+      </w:r>
+      <w:ins w:id="39" w:author="Greg Landry" w:date="2018-03-26T13:54:00Z">
+        <w:r>
+          <w:rPr>
+            <w:rFonts w:ascii="Arial" w:hAnsi="Arial" w:cs="Arial"/>
+            <w:lang w:eastAsia="ja-JP"/>
+          </w:rPr>
+          <w:t xml:space="preserve">, which is your instance name appended with </w:t>
+        </w:r>
+        <w:r>
+          <w:rPr>
+            <w:rFonts w:ascii="Arial" w:hAnsi="Arial" w:cs="Arial"/>
+            <w:i/>
+            <w:lang w:eastAsia="ja-JP"/>
+            <w:rPrChange w:id="40" w:author="Greg Landry" w:date="2018-03-26T13:56:00Z">
+              <w:rPr>
+                <w:rFonts w:ascii="Arial" w:hAnsi="Arial" w:cs="Arial"/>
+                <w:lang w:eastAsia="ja-JP"/>
+              </w:rPr>
+            </w:rPrChange>
+          </w:rPr>
+          <w:t>_HW</w:t>
+        </w:r>
+      </w:ins>
+      <w:r>
+        <w:rPr>
+          <w:rFonts w:ascii="Arial" w:hAnsi="Arial" w:cs="Arial"/>
+          <w:lang w:eastAsia="ja-JP"/>
+        </w:rPr>
+        <w:t xml:space="preserve">.  Then do </w:t>
+      </w:r>
+      <w:r>
+        <w:rPr>
+          <w:rFonts w:ascii="Arial" w:hAnsi="Arial" w:cs="Arial"/>
+          <w:lang w:eastAsia="ja-JP"/>
+        </w:rPr>
+        <w:lastRenderedPageBreak/>
+        <w:t xml:space="preserve">the same for </w:t>
+      </w:r>
+      <w:ins w:id="41" w:author="Greg Landry" w:date="2018-03-26T13:49:00Z">
+        <w:r>
+          <w:rPr>
+            <w:rFonts w:ascii="Arial" w:hAnsi="Arial" w:cs="Arial"/>
+            <w:lang w:eastAsia="ja-JP"/>
+          </w:rPr>
+          <w:t>#define</w:t>
+        </w:r>
+        <w:r>
+          <w:rPr>
+            <w:rFonts w:ascii="Arial" w:hAnsi="Arial" w:cs="Arial"/>
+            <w:lang w:eastAsia="ja-JP"/>
+          </w:rPr>
+          <w:t xml:space="preserve"> </w:t>
+        </w:r>
+      </w:ins>
+      <w:del w:id="42" w:author="Greg Landry" w:date="2018-03-26T13:49:00Z">
+        <w:r>
+          <w:rPr>
+            <w:rFonts w:ascii="Arial" w:hAnsi="Arial" w:cs="Arial"/>
+            <w:lang w:eastAsia="ja-JP"/>
+          </w:rPr>
+          <w:delText xml:space="preserve">the </w:delText>
+        </w:r>
+      </w:del>
+      <w:r>
+        <w:rPr>
+          <w:rFonts w:ascii="Arial" w:hAnsi="Arial" w:cs="Arial"/>
+          <w:lang w:eastAsia="ja-JP"/>
+        </w:rPr>
+        <w:t>IO_STDIN_UART</w:t>
+      </w:r>
+      <w:del w:id="43" w:author="Greg Landry" w:date="2018-03-26T13:49:00Z">
+        <w:r>
+          <w:rPr>
+            <w:rFonts w:ascii="Arial" w:hAnsi="Arial" w:cs="Arial"/>
+            <w:lang w:eastAsia="ja-JP"/>
+          </w:rPr>
+          <w:delText xml:space="preserve"> #define</w:delText>
+        </w:r>
+      </w:del>
+      <w:r>
+        <w:rPr>
+          <w:rFonts w:ascii="Arial" w:hAnsi="Arial" w:cs="Arial"/>
+          <w:lang w:eastAsia="ja-JP"/>
+        </w:rPr>
+        <w:t xml:space="preserve">.  And now our retarget I/O library </w:t>
+      </w:r>
+      <w:del w:id="44" w:author="Greg Landry" w:date="2018-03-26T13:49:00Z">
+        <w:r>
+          <w:rPr>
+            <w:rFonts w:ascii="Arial" w:hAnsi="Arial" w:cs="Arial"/>
+            <w:lang w:eastAsia="ja-JP"/>
+          </w:rPr>
+          <w:delText xml:space="preserve">is </w:delText>
+        </w:r>
+      </w:del>
+      <w:r>
+        <w:rPr>
+          <w:rFonts w:ascii="Arial" w:hAnsi="Arial" w:cs="Arial"/>
+          <w:lang w:eastAsia="ja-JP"/>
+        </w:rPr>
+        <w:t>setup</w:t>
+      </w:r>
+      <w:ins w:id="45" w:author="Greg Landry" w:date="2018-03-26T13:49:00Z">
+        <w:r>
+          <w:rPr>
+            <w:rFonts w:ascii="Arial" w:hAnsi="Arial" w:cs="Arial"/>
+            <w:lang w:eastAsia="ja-JP"/>
+          </w:rPr>
+          <w:t xml:space="preserve"> is complete</w:t>
+        </w:r>
+      </w:ins>
       <w:r>
         <w:rPr>
           <w:rFonts w:ascii="Arial" w:hAnsi="Arial" w:cs="Arial"/>
@@ -510,29 +874,6 @@
         </w:rPr>
         <w:t>.</w:t>
       </w:r>
-      <w:r>
-        <w:rPr>
-          <w:rFonts w:ascii="Arial" w:hAnsi="Arial" w:cs="Arial"/>
-          <w:lang w:eastAsia="ja-JP"/>
-        </w:rPr>
-        <w:t xml:space="preserve"> Next, go to the #define IO_STDOUT_UART and put in the name of the UART component, in this case, UART_HW.  Then do the same for the IO_STDIN_UART #define.  And now </w:t>
-      </w:r>
-      <w:proofErr w:type="gramStart"/>
-      <w:r>
-        <w:rPr>
-          <w:rFonts w:ascii="Arial" w:hAnsi="Arial" w:cs="Arial"/>
-          <w:lang w:eastAsia="ja-JP"/>
-        </w:rPr>
-        <w:t>our</w:t>
-      </w:r>
-      <w:proofErr w:type="gramEnd"/>
-      <w:r>
-        <w:rPr>
-          <w:rFonts w:ascii="Arial" w:hAnsi="Arial" w:cs="Arial"/>
-          <w:lang w:eastAsia="ja-JP"/>
-        </w:rPr>
-        <w:t xml:space="preserve"> retarget I/O library is setup.</w:t>
-      </w:r>
     </w:p>
     <w:p>
       <w:pPr>
@@ -563,100 +904,27 @@
         <w:rPr>
           <w:rFonts w:ascii="Arial" w:hAnsi="Arial" w:cs="Arial"/>
         </w:rPr>
-        <w:t xml:space="preserve">Standard IN is typically buffered, which means characters go into a buffer but you don’t know they’re there until you read.  I want to turn that off for this program so we can handle each character as it comes in.  To do this, we’ll write a line of text, </w:t>
-      </w:r>
-      <w:proofErr w:type="spellStart"/>
-      <w:proofErr w:type="gramStart"/>
-      <w:r>
-        <w:rPr>
-          <w:rFonts w:ascii="Arial" w:hAnsi="Arial" w:cs="Arial"/>
-        </w:rPr>
-        <w:t>setvbuf</w:t>
-      </w:r>
-      <w:proofErr w:type="spellEnd"/>
-      <w:r>
-        <w:rPr>
-          <w:rFonts w:ascii="Arial" w:hAnsi="Arial" w:cs="Arial"/>
-        </w:rPr>
-        <w:t xml:space="preserve">( </w:t>
-      </w:r>
-      <w:proofErr w:type="spellStart"/>
-      <w:r>
-        <w:rPr>
-          <w:rFonts w:ascii="Arial" w:hAnsi="Arial" w:cs="Arial"/>
-        </w:rPr>
-        <w:t>stdin</w:t>
-      </w:r>
-      <w:proofErr w:type="spellEnd"/>
-      <w:proofErr w:type="gramEnd"/>
-      <w:r>
-        <w:rPr>
-          <w:rFonts w:ascii="Arial" w:hAnsi="Arial" w:cs="Arial"/>
-        </w:rPr>
-        <w:t xml:space="preserve">, NULL, _IONBF, 0). </w:t>
-      </w:r>
-    </w:p>
-    <w:p>
-      <w:pPr>
-        <w:pStyle w:val="NormalWeb"/>
-        <w:rPr>
-          <w:rFonts w:ascii="Arial" w:hAnsi="Arial" w:cs="Arial"/>
-        </w:rPr>
-      </w:pPr>
-      <w:r>
-        <w:rPr>
-          <w:rFonts w:ascii="Arial" w:hAnsi="Arial" w:cs="Arial"/>
-        </w:rPr>
-        <w:lastRenderedPageBreak/>
-        <w:t xml:space="preserve">For this basic </w:t>
-      </w:r>
-      <w:proofErr w:type="gramStart"/>
-      <w:r>
-        <w:rPr>
-          <w:rFonts w:ascii="Arial" w:hAnsi="Arial" w:cs="Arial"/>
-        </w:rPr>
-        <w:t>project</w:t>
-      </w:r>
-      <w:proofErr w:type="gramEnd"/>
-      <w:r>
-        <w:rPr>
-          <w:rFonts w:ascii="Arial" w:hAnsi="Arial" w:cs="Arial"/>
-        </w:rPr>
-        <w:t xml:space="preserve"> I just want to echo the characters the </w:t>
-      </w:r>
-      <w:proofErr w:type="spellStart"/>
-      <w:r>
-        <w:rPr>
-          <w:rFonts w:ascii="Arial" w:hAnsi="Arial" w:cs="Arial"/>
-        </w:rPr>
-        <w:t>PSoC</w:t>
-      </w:r>
-      <w:proofErr w:type="spellEnd"/>
-      <w:r>
-        <w:rPr>
-          <w:rFonts w:ascii="Arial" w:hAnsi="Arial" w:cs="Arial"/>
-        </w:rPr>
-        <w:t xml:space="preserve"> 6 receives back to the terminal client.  So, let’s create a character variable called c.  </w:t>
-      </w:r>
-      <w:r>
-        <w:rPr>
-          <w:rFonts w:ascii="Arial" w:hAnsi="Arial" w:cs="Arial"/>
-        </w:rPr>
-        <w:t xml:space="preserve">Let’s show that </w:t>
-      </w:r>
-      <w:proofErr w:type="spellStart"/>
-      <w:r>
-        <w:rPr>
-          <w:rFonts w:ascii="Arial" w:hAnsi="Arial" w:cs="Arial"/>
-        </w:rPr>
-        <w:t>printf</w:t>
-      </w:r>
-      <w:proofErr w:type="spellEnd"/>
-      <w:r>
-        <w:rPr>
-          <w:rFonts w:ascii="Arial" w:hAnsi="Arial" w:cs="Arial"/>
-        </w:rPr>
-        <w:t xml:space="preserve"> works by printing out “Started UART example”.  Now, in our main loop, let’s get a character, see if anything was returned, then print that character. </w:t>
+        <w:t xml:space="preserve">Standard IN is typically buffered, which means characters go into a buffer but you don’t know they’re there until you read.  I want to turn that off for this program so we can handle each character as it comes in.  To do this, we’ll write a line of text, setvbuf( stdin, NULL, _IONBF, 0). </w:t>
+      </w:r>
+    </w:p>
+    <w:p>
+      <w:pPr>
+        <w:pStyle w:val="NormalWeb"/>
+        <w:rPr>
+          <w:rFonts w:ascii="Arial" w:hAnsi="Arial" w:cs="Arial"/>
+        </w:rPr>
+      </w:pPr>
+      <w:r>
+        <w:rPr>
+          <w:rFonts w:ascii="Arial" w:hAnsi="Arial" w:cs="Arial"/>
+        </w:rPr>
+        <w:t xml:space="preserve">For this basic project I just want to echo the characters the PSoC 6 receives back to the terminal client.  So, let’s create a character variable called c.  </w:t>
+      </w:r>
+      <w:r>
+        <w:rPr>
+          <w:rFonts w:ascii="Arial" w:hAnsi="Arial" w:cs="Arial"/>
+        </w:rPr>
+        <w:t xml:space="preserve">Let’s show that printf works by printing out “Started UART example”.  Now, in our main loop, let’s get a character, see if anything was returned, then print that character. </w:t>
       </w:r>
     </w:p>
     <w:p>
@@ -680,90 +948,90 @@
           <w:rFonts w:ascii="Arial" w:hAnsi="Arial" w:cs="Arial"/>
         </w:rPr>
       </w:pPr>
-      <w:proofErr w:type="gramStart"/>
-      <w:r>
-        <w:rPr>
-          <w:rFonts w:ascii="Arial" w:hAnsi="Arial" w:cs="Arial"/>
-        </w:rPr>
-        <w:t>First</w:t>
-      </w:r>
-      <w:proofErr w:type="gramEnd"/>
-      <w:r>
-        <w:rPr>
-          <w:rFonts w:ascii="Arial" w:hAnsi="Arial" w:cs="Arial"/>
-        </w:rPr>
-        <w:t xml:space="preserve"> I’m going to do is open Windows’ device manager to see which COM port the </w:t>
-      </w:r>
-      <w:proofErr w:type="spellStart"/>
-      <w:r>
-        <w:rPr>
-          <w:rFonts w:ascii="Arial" w:hAnsi="Arial" w:cs="Arial"/>
-        </w:rPr>
-        <w:t>KitProg</w:t>
-      </w:r>
-      <w:proofErr w:type="spellEnd"/>
-      <w:r>
-        <w:rPr>
-          <w:rFonts w:ascii="Arial" w:hAnsi="Arial" w:cs="Arial"/>
-        </w:rPr>
-        <w:t xml:space="preserve"> is attached to. You can see which COM port it’s attached to under Ports and labeled KitProg2 USB-UART.</w:t>
-      </w:r>
-    </w:p>
-    <w:p>
-      <w:pPr>
-        <w:pStyle w:val="NormalWeb"/>
-        <w:rPr>
-          <w:rFonts w:ascii="Arial" w:hAnsi="Arial" w:cs="Arial"/>
-        </w:rPr>
-      </w:pPr>
-      <w:r>
-        <w:rPr>
-          <w:rFonts w:ascii="Arial" w:hAnsi="Arial" w:cs="Arial"/>
-        </w:rPr>
-        <w:t xml:space="preserve">Now </w:t>
-      </w:r>
-      <w:proofErr w:type="gramStart"/>
-      <w:r>
-        <w:rPr>
-          <w:rFonts w:ascii="Arial" w:hAnsi="Arial" w:cs="Arial"/>
-        </w:rPr>
-        <w:t>open up</w:t>
-      </w:r>
-      <w:proofErr w:type="gramEnd"/>
-      <w:r>
-        <w:rPr>
-          <w:rFonts w:ascii="Arial" w:hAnsi="Arial" w:cs="Arial"/>
-        </w:rPr>
-        <w:t xml:space="preserve"> your favorite terminal client and attach it to the correct COM port at 115200 baud 8-n-1.  I know the baud rate and 8-n-1 setting because they are in the component configuration dialog we saw earlier.</w:t>
-      </w:r>
-    </w:p>
-    <w:p>
-      <w:pPr>
-        <w:pStyle w:val="NormalWeb"/>
-        <w:rPr>
-          <w:ins w:id="7" w:author="Alan Hawse" w:date="2018-03-26T09:39:00Z"/>
-          <w:rFonts w:ascii="Arial" w:hAnsi="Arial" w:cs="Arial"/>
-        </w:rPr>
-      </w:pPr>
-      <w:r>
-        <w:rPr>
-          <w:rFonts w:ascii="Arial" w:hAnsi="Arial" w:cs="Arial"/>
-        </w:rPr>
-        <w:t xml:space="preserve">Now in the terminal client whatever I type is now echoed back to me on the screen…in this case, </w:t>
-      </w:r>
-      <w:proofErr w:type="spellStart"/>
-      <w:r>
-        <w:rPr>
-          <w:rFonts w:ascii="Arial" w:hAnsi="Arial" w:cs="Arial"/>
-        </w:rPr>
-        <w:t>PSoC</w:t>
-      </w:r>
-      <w:proofErr w:type="spellEnd"/>
-      <w:r>
-        <w:rPr>
-          <w:rFonts w:ascii="Arial" w:hAnsi="Arial" w:cs="Arial"/>
-        </w:rPr>
-        <w:t xml:space="preserve"> 6 is awesome!</w:t>
+      <w:r>
+        <w:rPr>
+          <w:rFonts w:ascii="Arial" w:hAnsi="Arial" w:cs="Arial"/>
+        </w:rPr>
+        <w:t xml:space="preserve">First I’m going to </w:t>
+      </w:r>
+      <w:del w:id="46" w:author="Greg Landry" w:date="2018-03-26T14:15:00Z">
+        <w:r>
+          <w:rPr>
+            <w:rFonts w:ascii="Arial" w:hAnsi="Arial" w:cs="Arial"/>
+          </w:rPr>
+          <w:delText xml:space="preserve">do is </w:delText>
+        </w:r>
+      </w:del>
+      <w:r>
+        <w:rPr>
+          <w:rFonts w:ascii="Arial" w:hAnsi="Arial" w:cs="Arial"/>
+        </w:rPr>
+        <w:t xml:space="preserve">open </w:t>
+      </w:r>
+      <w:ins w:id="47" w:author="Greg Landry" w:date="2018-03-26T14:15:00Z">
+        <w:r>
+          <w:rPr>
+            <w:rFonts w:ascii="Arial" w:hAnsi="Arial" w:cs="Arial"/>
+          </w:rPr>
+          <w:t xml:space="preserve">the </w:t>
+        </w:r>
+      </w:ins>
+      <w:r>
+        <w:rPr>
+          <w:rFonts w:ascii="Arial" w:hAnsi="Arial" w:cs="Arial"/>
+        </w:rPr>
+        <w:t>Windows’ device manager to see which COM port the KitProg is attached to. You can see which COM port it’s attached to under Ports</w:t>
+      </w:r>
+      <w:ins w:id="48" w:author="Greg Landry" w:date="2018-03-26T14:17:00Z">
+        <w:r>
+          <w:rPr>
+            <w:rFonts w:ascii="Arial" w:hAnsi="Arial" w:cs="Arial"/>
+          </w:rPr>
+          <w:t xml:space="preserve">. It will be </w:t>
+        </w:r>
+      </w:ins>
+      <w:del w:id="49" w:author="Greg Landry" w:date="2018-03-26T14:17:00Z">
+        <w:r>
+          <w:rPr>
+            <w:rFonts w:ascii="Arial" w:hAnsi="Arial" w:cs="Arial"/>
+          </w:rPr>
+          <w:delText xml:space="preserve"> and </w:delText>
+        </w:r>
+      </w:del>
+      <w:r>
+        <w:rPr>
+          <w:rFonts w:ascii="Arial" w:hAnsi="Arial" w:cs="Arial"/>
+        </w:rPr>
+        <w:t>labeled KitProg2 USB-UART.</w:t>
+      </w:r>
+    </w:p>
+    <w:p>
+      <w:pPr>
+        <w:pStyle w:val="NormalWeb"/>
+        <w:rPr>
+          <w:rFonts w:ascii="Arial" w:hAnsi="Arial" w:cs="Arial"/>
+        </w:rPr>
+      </w:pPr>
+      <w:r>
+        <w:rPr>
+          <w:rFonts w:ascii="Arial" w:hAnsi="Arial" w:cs="Arial"/>
+        </w:rPr>
+        <w:t>Now open up your favorite terminal client and attach it to the correct COM port at 115200 baud 8-n-1.  I know the baud rate and 8-n-1 setting because they are in the component configuration dialog we saw earlier.</w:t>
+      </w:r>
+    </w:p>
+    <w:p>
+      <w:pPr>
+        <w:pStyle w:val="NormalWeb"/>
+        <w:rPr>
+          <w:ins w:id="50" w:author="Alan Hawse" w:date="2018-03-26T09:39:00Z"/>
+          <w:rFonts w:ascii="Arial" w:hAnsi="Arial" w:cs="Arial"/>
+        </w:rPr>
+      </w:pPr>
+      <w:r>
+        <w:rPr>
+          <w:rFonts w:ascii="Arial" w:hAnsi="Arial" w:cs="Arial"/>
+        </w:rPr>
+        <w:t>Now in the terminal client whatever I type is now echoed back to me on the screen…in this case, PSoC 6 is awesome!</w:t>
       </w:r>
       <w:r>
         <w:rPr>
@@ -776,30 +1044,16 @@
       <w:pPr>
         <w:pStyle w:val="NormalWeb"/>
         <w:rPr>
-          <w:ins w:id="8" w:author="Alan Hawse" w:date="2018-03-26T09:39:00Z"/>
-          <w:rFonts w:ascii="Arial" w:hAnsi="Arial" w:cs="Arial"/>
-        </w:rPr>
-      </w:pPr>
-      <w:ins w:id="9" w:author="Alan Hawse" w:date="2018-03-26T09:39:00Z">
-        <w:r>
-          <w:rPr>
-            <w:rFonts w:ascii="Arial" w:hAnsi="Arial" w:cs="Arial"/>
-          </w:rPr>
-          <w:t xml:space="preserve">In the next </w:t>
-        </w:r>
-        <w:proofErr w:type="gramStart"/>
-        <w:r>
-          <w:rPr>
-            <w:rFonts w:ascii="Arial" w:hAnsi="Arial" w:cs="Arial"/>
-          </w:rPr>
-          <w:t>video</w:t>
-        </w:r>
-        <w:proofErr w:type="gramEnd"/>
-        <w:r>
-          <w:rPr>
-            <w:rFonts w:ascii="Arial" w:hAnsi="Arial" w:cs="Arial"/>
-          </w:rPr>
-          <w:t xml:space="preserve"> I am going to show you how to take this UART Starter project, move it into an RTOS and take the first steps in building the main robot arm controller project</w:t>
+          <w:ins w:id="51" w:author="Alan Hawse" w:date="2018-03-26T09:39:00Z"/>
+          <w:rFonts w:ascii="Arial" w:hAnsi="Arial" w:cs="Arial"/>
+        </w:rPr>
+      </w:pPr>
+      <w:ins w:id="52" w:author="Alan Hawse" w:date="2018-03-26T09:39:00Z">
+        <w:r>
+          <w:rPr>
+            <w:rFonts w:ascii="Arial" w:hAnsi="Arial" w:cs="Arial"/>
+          </w:rPr>
+          <w:t>In the next video I am going to show you how to take this UART Starter project, move it into an RTOS and take the first steps in building the main robot arm controller project</w:t>
         </w:r>
       </w:ins>
     </w:p>
@@ -807,43 +1061,15 @@
       <w:pPr>
         <w:pStyle w:val="NormalWeb"/>
         <w:rPr>
-          <w:ins w:id="10" w:author="Alan Hawse" w:date="2018-03-26T09:39:00Z"/>
-        </w:rPr>
-      </w:pPr>
-      <w:ins w:id="11" w:author="Alan Hawse" w:date="2018-03-26T09:39:00Z">
-        <w:r>
-          <w:rPr>
-            <w:rFonts w:ascii="Arial" w:hAnsi="Arial" w:cs="Arial"/>
-          </w:rPr>
-          <w:t xml:space="preserve">You can post your comments and questions in our </w:t>
-        </w:r>
-        <w:proofErr w:type="spellStart"/>
-        <w:r>
-          <w:rPr>
-            <w:rFonts w:ascii="Arial" w:hAnsi="Arial" w:cs="Arial"/>
-          </w:rPr>
-          <w:t>PSoC</w:t>
-        </w:r>
-        <w:proofErr w:type="spellEnd"/>
-        <w:r>
-          <w:rPr>
-            <w:rFonts w:ascii="Arial" w:hAnsi="Arial" w:cs="Arial"/>
-          </w:rPr>
-          <w:t xml:space="preserve"> 6 community or as always you are welcome to email me at alan_hawse@cypress.com or tweet me at @</w:t>
-        </w:r>
-        <w:proofErr w:type="spellStart"/>
-        <w:r>
-          <w:rPr>
-            <w:rFonts w:ascii="Arial" w:hAnsi="Arial" w:cs="Arial"/>
-          </w:rPr>
-          <w:t>askioexpert</w:t>
-        </w:r>
-        <w:proofErr w:type="spellEnd"/>
-        <w:r>
-          <w:rPr>
-            <w:rFonts w:ascii="Arial" w:hAnsi="Arial" w:cs="Arial"/>
-          </w:rPr>
-          <w:t xml:space="preserve"> with your comments, suggestions, criticisms and questions.</w:t>
+          <w:ins w:id="53" w:author="Alan Hawse" w:date="2018-03-26T09:39:00Z"/>
+        </w:rPr>
+      </w:pPr>
+      <w:ins w:id="54" w:author="Alan Hawse" w:date="2018-03-26T09:39:00Z">
+        <w:r>
+          <w:rPr>
+            <w:rFonts w:ascii="Arial" w:hAnsi="Arial" w:cs="Arial"/>
+          </w:rPr>
+          <w:t>You can post your comments and questions in our PSoC 6 community or as always you are welcome to email me at alan_hawse@cypress.com or tweet me at @askioexpert with your comments, suggestions, criticisms and questions.</w:t>
         </w:r>
       </w:ins>
     </w:p>
@@ -851,32 +1077,22 @@
       <w:pPr>
         <w:pStyle w:val="NormalWeb"/>
         <w:rPr>
-          <w:del w:id="12" w:author="Alan Hawse" w:date="2018-03-26T09:40:00Z"/>
-          <w:rFonts w:ascii="Arial" w:hAnsi="Arial" w:cs="Arial"/>
-        </w:rPr>
-        <w:pPrChange w:id="13" w:author="Alan Hawse" w:date="2018-03-26T09:40:00Z">
-          <w:pPr>
-            <w:pStyle w:val="NormalWeb"/>
-          </w:pPr>
-        </w:pPrChange>
-      </w:pPr>
-    </w:p>
-    <w:p>
-      <w:pPr>
-        <w:pStyle w:val="NormalWeb"/>
-        <w:rPr>
-          <w:del w:id="14" w:author="Alan Hawse" w:date="2018-03-26T09:40:00Z"/>
-          <w:rFonts w:ascii="Arial" w:hAnsi="Arial" w:cs="Arial"/>
-        </w:rPr>
-        <w:pPrChange w:id="15" w:author="Alan Hawse" w:date="2018-03-26T09:40:00Z">
-          <w:pPr>
-            <w:pStyle w:val="NormalWeb"/>
-          </w:pPr>
-        </w:pPrChange>
-      </w:pPr>
-      <w:moveFromRangeStart w:id="16" w:author="Alan Hawse" w:date="2018-03-23T11:25:00Z" w:name="move509567632"/>
-      <w:moveFrom w:id="17" w:author="Alan Hawse" w:date="2018-03-23T11:25:00Z">
-        <w:del w:id="18" w:author="Alan Hawse" w:date="2018-03-26T09:40:00Z">
+          <w:del w:id="55" w:author="Alan Hawse" w:date="2018-03-26T09:40:00Z"/>
+          <w:rFonts w:ascii="Arial" w:hAnsi="Arial" w:cs="Arial"/>
+        </w:rPr>
+      </w:pPr>
+    </w:p>
+    <w:p>
+      <w:pPr>
+        <w:pStyle w:val="NormalWeb"/>
+        <w:rPr>
+          <w:del w:id="56" w:author="Alan Hawse" w:date="2018-03-26T09:40:00Z"/>
+          <w:rFonts w:ascii="Arial" w:hAnsi="Arial" w:cs="Arial"/>
+        </w:rPr>
+      </w:pPr>
+      <w:moveFromRangeStart w:id="57" w:author="Alan Hawse" w:date="2018-03-23T11:25:00Z" w:name="move509567632"/>
+      <w:moveFrom w:id="58" w:author="Alan Hawse" w:date="2018-03-23T11:25:00Z">
+        <w:del w:id="59" w:author="Alan Hawse" w:date="2018-03-26T09:40:00Z">
           <w:r>
             <w:rPr>
               <w:rFonts w:ascii="Arial" w:hAnsi="Arial" w:cs="Arial"/>
@@ -885,10 +1101,10 @@
           </w:r>
         </w:del>
       </w:moveFrom>
-      <w:moveFromRangeEnd w:id="16"/>
-      <w:moveToRangeStart w:id="19" w:author="Alan Hawse" w:date="2018-03-23T11:25:00Z" w:name="move509567632"/>
-      <w:moveTo w:id="20" w:author="Alan Hawse" w:date="2018-03-23T11:25:00Z">
-        <w:del w:id="21" w:author="Alan Hawse" w:date="2018-03-26T09:40:00Z">
+      <w:moveFromRangeEnd w:id="57"/>
+      <w:moveToRangeStart w:id="60" w:author="Alan Hawse" w:date="2018-03-23T11:25:00Z" w:name="move509567632"/>
+      <w:moveTo w:id="61" w:author="Alan Hawse" w:date="2018-03-23T11:25:00Z">
+        <w:del w:id="62" w:author="Alan Hawse" w:date="2018-03-26T09:40:00Z">
           <w:r>
             <w:rPr>
               <w:rFonts w:ascii="Arial" w:hAnsi="Arial" w:cs="Arial"/>
@@ -896,7 +1112,7 @@
             <w:delText>Ok, so now I’m going to create the main project of our BLE-controlled arm application.  File-&gt;new project just like before and let’s name this “MainController</w:delText>
           </w:r>
         </w:del>
-        <w:del w:id="22" w:author="Alan Hawse" w:date="2018-03-23T11:26:00Z">
+        <w:del w:id="63" w:author="Alan Hawse" w:date="2018-03-23T11:26:00Z">
           <w:r>
             <w:rPr>
               <w:rFonts w:ascii="Arial" w:hAnsi="Arial" w:cs="Arial"/>
@@ -910,19 +1126,14 @@
       <w:pPr>
         <w:pStyle w:val="NormalWeb"/>
         <w:rPr>
-          <w:del w:id="23" w:author="Alan Hawse" w:date="2018-03-26T09:40:00Z"/>
-          <w:rFonts w:ascii="Arial" w:hAnsi="Arial" w:cs="Arial"/>
-        </w:rPr>
-        <w:pPrChange w:id="24" w:author="Alan Hawse" w:date="2018-03-26T09:40:00Z">
-          <w:pPr>
-            <w:pStyle w:val="NormalWeb"/>
-          </w:pPr>
-        </w:pPrChange>
-      </w:pPr>
-      <w:moveToRangeStart w:id="25" w:author="Alan Hawse" w:date="2018-03-23T11:52:00Z" w:name="move509569306"/>
-      <w:moveToRangeEnd w:id="19"/>
-      <w:moveTo w:id="26" w:author="Alan Hawse" w:date="2018-03-23T11:52:00Z">
-        <w:del w:id="27" w:author="Alan Hawse" w:date="2018-03-26T09:40:00Z">
+          <w:del w:id="64" w:author="Alan Hawse" w:date="2018-03-26T09:40:00Z"/>
+          <w:rFonts w:ascii="Arial" w:hAnsi="Arial" w:cs="Arial"/>
+        </w:rPr>
+      </w:pPr>
+      <w:moveToRangeStart w:id="65" w:author="Alan Hawse" w:date="2018-03-23T11:52:00Z" w:name="move509569306"/>
+      <w:moveToRangeEnd w:id="60"/>
+      <w:moveTo w:id="66" w:author="Alan Hawse" w:date="2018-03-23T11:52:00Z">
+        <w:del w:id="67" w:author="Alan Hawse" w:date="2018-03-26T09:40:00Z">
           <w:r>
             <w:rPr>
               <w:rFonts w:ascii="Arial" w:hAnsi="Arial" w:cs="Arial"/>
@@ -932,25 +1143,21 @@
         </w:del>
       </w:moveTo>
     </w:p>
-    <w:moveToRangeEnd w:id="25"/>
-    <w:p>
-      <w:pPr>
-        <w:pStyle w:val="NormalWeb"/>
-        <w:rPr>
-          <w:del w:id="28" w:author="Alan Hawse" w:date="2018-03-23T11:55:00Z"/>
-          <w:rFonts w:ascii="Arial" w:hAnsi="Arial" w:cs="Arial"/>
-        </w:rPr>
-        <w:pPrChange w:id="29" w:author="Alan Hawse" w:date="2018-03-26T09:40:00Z">
-          <w:pPr>
-            <w:pStyle w:val="NormalWeb"/>
-          </w:pPr>
-        </w:pPrChange>
-      </w:pPr>
-      <w:del w:id="30" w:author="Alan Hawse" w:date="2018-03-26T09:40:00Z">
-        <w:r>
-          <w:rPr>
-            <w:rFonts w:ascii="Arial" w:hAnsi="Arial" w:cs="Arial"/>
-          </w:rPr>
+    <w:moveToRangeEnd w:id="65"/>
+    <w:p>
+      <w:pPr>
+        <w:pStyle w:val="NormalWeb"/>
+        <w:rPr>
+          <w:del w:id="68" w:author="Alan Hawse" w:date="2018-03-23T11:55:00Z"/>
+          <w:rFonts w:ascii="Arial" w:hAnsi="Arial" w:cs="Arial"/>
+        </w:rPr>
+      </w:pPr>
+      <w:del w:id="69" w:author="Alan Hawse" w:date="2018-03-26T09:40:00Z">
+        <w:r>
+          <w:rPr>
+            <w:rFonts w:ascii="Arial" w:hAnsi="Arial" w:cs="Arial"/>
+          </w:rPr>
+          <w:lastRenderedPageBreak/>
           <w:delText xml:space="preserve">Let’s setup the FreeRTOS </w:delText>
         </w:r>
         <w:r>
@@ -978,7 +1185,7 @@
           <w:delText xml:space="preserve">. </w:delText>
         </w:r>
       </w:del>
-      <w:del w:id="31" w:author="Alan Hawse" w:date="2018-03-23T11:49:00Z">
+      <w:del w:id="70" w:author="Alan Hawse" w:date="2018-03-23T11:49:00Z">
         <w:r>
           <w:rPr>
             <w:rFonts w:ascii="Arial" w:hAnsi="Arial" w:cs="Arial"/>
@@ -986,7 +1193,7 @@
           <w:delText xml:space="preserve"> </w:delText>
         </w:r>
       </w:del>
-      <w:del w:id="32" w:author="Alan Hawse" w:date="2018-03-23T11:55:00Z">
+      <w:del w:id="71" w:author="Alan Hawse" w:date="2018-03-23T11:55:00Z">
         <w:r>
           <w:rPr>
             <w:rFonts w:ascii="Arial" w:hAnsi="Arial" w:cs="Arial"/>
@@ -999,18 +1206,13 @@
       <w:pPr>
         <w:pStyle w:val="NormalWeb"/>
         <w:rPr>
-          <w:del w:id="33" w:author="Alan Hawse" w:date="2018-03-23T11:17:00Z"/>
-          <w:rFonts w:ascii="Arial" w:hAnsi="Arial" w:cs="Arial"/>
-        </w:rPr>
-        <w:pPrChange w:id="34" w:author="Alan Hawse" w:date="2018-03-26T09:40:00Z">
-          <w:pPr>
-            <w:pStyle w:val="NormalWeb"/>
-          </w:pPr>
-        </w:pPrChange>
-      </w:pPr>
-      <w:moveFromRangeStart w:id="35" w:author="Alan Hawse" w:date="2018-03-23T11:52:00Z" w:name="move509569306"/>
-      <w:moveFrom w:id="36" w:author="Alan Hawse" w:date="2018-03-23T11:52:00Z">
-        <w:del w:id="37" w:author="Alan Hawse" w:date="2018-03-26T09:40:00Z">
+          <w:del w:id="72" w:author="Alan Hawse" w:date="2018-03-23T11:17:00Z"/>
+          <w:rFonts w:ascii="Arial" w:hAnsi="Arial" w:cs="Arial"/>
+        </w:rPr>
+      </w:pPr>
+      <w:moveFromRangeStart w:id="73" w:author="Alan Hawse" w:date="2018-03-23T11:52:00Z" w:name="move509569306"/>
+      <w:moveFrom w:id="74" w:author="Alan Hawse" w:date="2018-03-23T11:52:00Z">
+        <w:del w:id="75" w:author="Alan Hawse" w:date="2018-03-26T09:40:00Z">
           <w:r>
             <w:rPr>
               <w:rFonts w:ascii="Arial" w:hAnsi="Arial" w:cs="Arial"/>
@@ -1019,22 +1221,17 @@
           </w:r>
         </w:del>
       </w:moveFrom>
-      <w:moveFromRangeEnd w:id="35"/>
-    </w:p>
-    <w:p>
-      <w:pPr>
-        <w:pStyle w:val="NormalWeb"/>
-        <w:rPr>
-          <w:del w:id="38" w:author="Alan Hawse" w:date="2018-03-23T11:17:00Z"/>
-          <w:rFonts w:ascii="Arial" w:hAnsi="Arial" w:cs="Arial"/>
-        </w:rPr>
-        <w:pPrChange w:id="39" w:author="Alan Hawse" w:date="2018-03-26T09:40:00Z">
-          <w:pPr>
-            <w:pStyle w:val="NormalWeb"/>
-          </w:pPr>
-        </w:pPrChange>
-      </w:pPr>
-      <w:del w:id="40" w:author="Alan Hawse" w:date="2018-03-23T11:17:00Z">
+      <w:moveFromRangeEnd w:id="73"/>
+    </w:p>
+    <w:p>
+      <w:pPr>
+        <w:pStyle w:val="NormalWeb"/>
+        <w:rPr>
+          <w:del w:id="76" w:author="Alan Hawse" w:date="2018-03-23T11:17:00Z"/>
+          <w:rFonts w:ascii="Arial" w:hAnsi="Arial" w:cs="Arial"/>
+        </w:rPr>
+      </w:pPr>
+      <w:del w:id="77" w:author="Alan Hawse" w:date="2018-03-23T11:17:00Z">
         <w:r>
           <w:rPr>
             <w:rFonts w:ascii="Arial" w:hAnsi="Arial" w:cs="Arial"/>
@@ -1047,16 +1244,11 @@
       <w:pPr>
         <w:pStyle w:val="NormalWeb"/>
         <w:rPr>
-          <w:del w:id="41" w:author="Alan Hawse" w:date="2018-03-26T09:40:00Z"/>
-          <w:rFonts w:ascii="Arial" w:hAnsi="Arial" w:cs="Arial"/>
-        </w:rPr>
-        <w:pPrChange w:id="42" w:author="Alan Hawse" w:date="2018-03-26T09:40:00Z">
-          <w:pPr>
-            <w:pStyle w:val="NormalWeb"/>
-          </w:pPr>
-        </w:pPrChange>
-      </w:pPr>
-      <w:del w:id="43" w:author="Alan Hawse" w:date="2018-03-23T11:30:00Z">
+          <w:del w:id="78" w:author="Alan Hawse" w:date="2018-03-26T09:40:00Z"/>
+          <w:rFonts w:ascii="Arial" w:hAnsi="Arial" w:cs="Arial"/>
+        </w:rPr>
+      </w:pPr>
+      <w:del w:id="79" w:author="Alan Hawse" w:date="2018-03-23T11:30:00Z">
         <w:r>
           <w:rPr>
             <w:rFonts w:ascii="Arial" w:hAnsi="Arial" w:cs="Arial"/>
@@ -1064,7 +1256,7 @@
           <w:delText xml:space="preserve">First </w:delText>
         </w:r>
       </w:del>
-      <w:del w:id="44" w:author="Alan Hawse" w:date="2018-03-23T14:38:00Z">
+      <w:del w:id="80" w:author="Alan Hawse" w:date="2018-03-23T14:38:00Z">
         <w:r>
           <w:rPr>
             <w:rFonts w:ascii="Arial" w:hAnsi="Arial" w:cs="Arial"/>
@@ -1089,16 +1281,11 @@
       <w:pPr>
         <w:pStyle w:val="NormalWeb"/>
         <w:rPr>
-          <w:del w:id="45" w:author="Alan Hawse" w:date="2018-03-26T09:40:00Z"/>
-          <w:rFonts w:ascii="Arial" w:hAnsi="Arial" w:cs="Arial"/>
-        </w:rPr>
-        <w:pPrChange w:id="46" w:author="Alan Hawse" w:date="2018-03-26T09:40:00Z">
-          <w:pPr>
-            <w:pStyle w:val="NormalWeb"/>
-          </w:pPr>
-        </w:pPrChange>
-      </w:pPr>
-      <w:del w:id="47" w:author="Alan Hawse" w:date="2018-03-26T09:40:00Z">
+          <w:del w:id="81" w:author="Alan Hawse" w:date="2018-03-26T09:40:00Z"/>
+          <w:rFonts w:ascii="Arial" w:hAnsi="Arial" w:cs="Arial"/>
+        </w:rPr>
+      </w:pPr>
+      <w:del w:id="82" w:author="Alan Hawse" w:date="2018-03-26T09:40:00Z">
         <w:r>
           <w:rPr>
             <w:rFonts w:ascii="Arial" w:hAnsi="Arial" w:cs="Arial"/>
@@ -1106,7 +1293,7 @@
           <w:delText>I don’t need any arguments so I’ll use void arg like before.  Now, let’s start the UART</w:delText>
         </w:r>
       </w:del>
-      <w:del w:id="48" w:author="Alan Hawse" w:date="2018-03-23T14:51:00Z">
+      <w:del w:id="83" w:author="Alan Hawse" w:date="2018-03-23T14:51:00Z">
         <w:r>
           <w:rPr>
             <w:rFonts w:ascii="Arial" w:hAnsi="Arial" w:cs="Arial"/>
@@ -1120,7 +1307,7 @@
           <w:delText xml:space="preserve">Let’s </w:delText>
         </w:r>
       </w:del>
-      <w:del w:id="49" w:author="Alan Hawse" w:date="2018-03-26T09:40:00Z">
+      <w:del w:id="84" w:author="Alan Hawse" w:date="2018-03-26T09:40:00Z">
         <w:r>
           <w:rPr>
             <w:rFonts w:ascii="Arial" w:hAnsi="Arial" w:cs="Arial"/>
@@ -1128,7 +1315,7 @@
           <w:delText>turn off the standard in buffer, just like before</w:delText>
         </w:r>
       </w:del>
-      <w:del w:id="50" w:author="Alan Hawse" w:date="2018-03-23T14:48:00Z">
+      <w:del w:id="85" w:author="Alan Hawse" w:date="2018-03-23T14:48:00Z">
         <w:r>
           <w:rPr>
             <w:rFonts w:ascii="Arial" w:hAnsi="Arial" w:cs="Arial"/>
@@ -1136,7 +1323,7 @@
           <w:delText xml:space="preserve">.  </w:delText>
         </w:r>
       </w:del>
-      <w:del w:id="51" w:author="Alan Hawse" w:date="2018-03-26T09:40:00Z">
+      <w:del w:id="86" w:author="Alan Hawse" w:date="2018-03-26T09:40:00Z">
         <w:r>
           <w:rPr>
             <w:rFonts w:ascii="Arial" w:hAnsi="Arial" w:cs="Arial"/>
@@ -1144,7 +1331,7 @@
           <w:delText>The</w:delText>
         </w:r>
       </w:del>
-      <w:del w:id="52" w:author="Alan Hawse" w:date="2018-03-23T15:28:00Z">
+      <w:del w:id="87" w:author="Alan Hawse" w:date="2018-03-23T15:28:00Z">
         <w:r>
           <w:rPr>
             <w:rFonts w:ascii="Arial" w:hAnsi="Arial" w:cs="Arial"/>
@@ -1152,7 +1339,7 @@
           <w:delText>n,</w:delText>
         </w:r>
       </w:del>
-      <w:del w:id="53" w:author="Alan Hawse" w:date="2018-03-23T15:29:00Z">
+      <w:del w:id="88" w:author="Alan Hawse" w:date="2018-03-23T15:29:00Z">
         <w:r>
           <w:rPr>
             <w:rFonts w:ascii="Arial" w:hAnsi="Arial" w:cs="Arial"/>
@@ -1160,7 +1347,7 @@
           <w:delText xml:space="preserve"> I like to build </w:delText>
         </w:r>
       </w:del>
-      <w:del w:id="54" w:author="Alan Hawse" w:date="2018-03-26T09:40:00Z">
+      <w:del w:id="89" w:author="Alan Hawse" w:date="2018-03-26T09:40:00Z">
         <w:r>
           <w:rPr>
             <w:rFonts w:ascii="Arial" w:hAnsi="Arial" w:cs="Arial"/>
@@ -1168,7 +1355,7 @@
           <w:delText xml:space="preserve">a command processor </w:delText>
         </w:r>
       </w:del>
-      <w:del w:id="55" w:author="Alan Hawse" w:date="2018-03-23T15:29:00Z">
+      <w:del w:id="90" w:author="Alan Hawse" w:date="2018-03-23T15:29:00Z">
         <w:r>
           <w:rPr>
             <w:rFonts w:ascii="Arial" w:hAnsi="Arial" w:cs="Arial"/>
@@ -1176,7 +1363,7 @@
           <w:delText>that gets a key and then processes that with</w:delText>
         </w:r>
       </w:del>
-      <w:del w:id="56" w:author="Alan Hawse" w:date="2018-03-26T09:40:00Z">
+      <w:del w:id="91" w:author="Alan Hawse" w:date="2018-03-26T09:40:00Z">
         <w:r>
           <w:rPr>
             <w:rFonts w:ascii="Arial" w:hAnsi="Arial" w:cs="Arial"/>
@@ -1184,7 +1371,7 @@
           <w:delText xml:space="preserve"> a big switch statement.  </w:delText>
         </w:r>
       </w:del>
-      <w:del w:id="57" w:author="Alan Hawse" w:date="2018-03-23T15:31:00Z">
+      <w:del w:id="92" w:author="Alan Hawse" w:date="2018-03-23T15:31:00Z">
         <w:r>
           <w:rPr>
             <w:rFonts w:ascii="Arial" w:hAnsi="Arial" w:cs="Arial"/>
@@ -1204,7 +1391,7 @@
           <w:delText xml:space="preserve"> </w:delText>
         </w:r>
       </w:del>
-      <w:del w:id="58" w:author="Alan Hawse" w:date="2018-03-26T09:40:00Z">
+      <w:del w:id="93" w:author="Alan Hawse" w:date="2018-03-26T09:40:00Z">
         <w:r>
           <w:rPr>
             <w:rFonts w:ascii="Arial" w:hAnsi="Arial" w:cs="Arial"/>
@@ -1218,7 +1405,7 @@
           <w:delText xml:space="preserve">C from the UART.  </w:delText>
         </w:r>
       </w:del>
-      <w:del w:id="59" w:author="Alan Hawse" w:date="2018-03-23T15:32:00Z">
+      <w:del w:id="94" w:author="Alan Hawse" w:date="2018-03-23T15:32:00Z">
         <w:r>
           <w:rPr>
             <w:rFonts w:ascii="Arial" w:hAnsi="Arial" w:cs="Arial"/>
@@ -1232,7 +1419,7 @@
           <w:delText>setup the</w:delText>
         </w:r>
       </w:del>
-      <w:del w:id="60" w:author="Alan Hawse" w:date="2018-03-26T09:40:00Z">
+      <w:del w:id="95" w:author="Alan Hawse" w:date="2018-03-26T09:40:00Z">
         <w:r>
           <w:rPr>
             <w:rFonts w:ascii="Arial" w:hAnsi="Arial" w:cs="Arial"/>
@@ -1317,16 +1504,11 @@
       <w:pPr>
         <w:pStyle w:val="NormalWeb"/>
         <w:rPr>
-          <w:del w:id="61" w:author="Alan Hawse" w:date="2018-03-23T12:24:00Z"/>
-          <w:rFonts w:ascii="Arial" w:hAnsi="Arial" w:cs="Arial"/>
-        </w:rPr>
-        <w:pPrChange w:id="62" w:author="Alan Hawse" w:date="2018-03-26T09:40:00Z">
-          <w:pPr>
-            <w:pStyle w:val="NormalWeb"/>
-          </w:pPr>
-        </w:pPrChange>
-      </w:pPr>
-      <w:del w:id="63" w:author="Alan Hawse" w:date="2018-03-23T15:46:00Z">
+          <w:del w:id="96" w:author="Alan Hawse" w:date="2018-03-23T12:24:00Z"/>
+          <w:rFonts w:ascii="Arial" w:hAnsi="Arial" w:cs="Arial"/>
+        </w:rPr>
+      </w:pPr>
+      <w:del w:id="97" w:author="Alan Hawse" w:date="2018-03-23T15:46:00Z">
         <w:r>
           <w:rPr>
             <w:rFonts w:ascii="Arial" w:hAnsi="Arial" w:cs="Arial"/>
@@ -1375,16 +1557,11 @@
       <w:pPr>
         <w:pStyle w:val="NormalWeb"/>
         <w:rPr>
-          <w:del w:id="64" w:author="Alan Hawse" w:date="2018-03-23T11:31:00Z"/>
-          <w:rFonts w:ascii="Arial" w:hAnsi="Arial" w:cs="Arial"/>
-        </w:rPr>
-        <w:pPrChange w:id="65" w:author="Alan Hawse" w:date="2018-03-26T09:40:00Z">
-          <w:pPr>
-            <w:pStyle w:val="NormalWeb"/>
-          </w:pPr>
-        </w:pPrChange>
-      </w:pPr>
-      <w:del w:id="66" w:author="Alan Hawse" w:date="2018-03-23T11:31:00Z">
+          <w:del w:id="98" w:author="Alan Hawse" w:date="2018-03-23T11:31:00Z"/>
+          <w:rFonts w:ascii="Arial" w:hAnsi="Arial" w:cs="Arial"/>
+        </w:rPr>
+      </w:pPr>
+      <w:del w:id="99" w:author="Alan Hawse" w:date="2018-03-23T11:31:00Z">
         <w:r>
           <w:rPr>
             <w:rFonts w:ascii="Arial" w:hAnsi="Arial" w:cs="Arial"/>
@@ -1397,16 +1574,11 @@
       <w:pPr>
         <w:pStyle w:val="NormalWeb"/>
         <w:rPr>
-          <w:del w:id="67" w:author="Alan Hawse" w:date="2018-03-26T09:40:00Z"/>
-          <w:rFonts w:ascii="Arial" w:hAnsi="Arial" w:cs="Arial"/>
-        </w:rPr>
-        <w:pPrChange w:id="68" w:author="Alan Hawse" w:date="2018-03-26T09:40:00Z">
-          <w:pPr>
-            <w:pStyle w:val="NormalWeb"/>
-          </w:pPr>
-        </w:pPrChange>
-      </w:pPr>
-      <w:del w:id="69" w:author="Alan Hawse" w:date="2018-03-26T09:40:00Z">
+          <w:del w:id="100" w:author="Alan Hawse" w:date="2018-03-26T09:40:00Z"/>
+          <w:rFonts w:ascii="Arial" w:hAnsi="Arial" w:cs="Arial"/>
+        </w:rPr>
+      </w:pPr>
+      <w:del w:id="101" w:author="Alan Hawse" w:date="2018-03-26T09:40:00Z">
         <w:r>
           <w:rPr>
             <w:rFonts w:ascii="Arial" w:hAnsi="Arial" w:cs="Arial"/>
@@ -1414,7 +1586,7 @@
           <w:delText>Build, program</w:delText>
         </w:r>
       </w:del>
-      <w:del w:id="70" w:author="Alan Hawse" w:date="2018-03-23T15:47:00Z">
+      <w:del w:id="102" w:author="Alan Hawse" w:date="2018-03-23T15:47:00Z">
         <w:r>
           <w:rPr>
             <w:rFonts w:ascii="Arial" w:hAnsi="Arial" w:cs="Arial"/>
@@ -1427,16 +1599,11 @@
       <w:pPr>
         <w:pStyle w:val="NormalWeb"/>
         <w:rPr>
-          <w:del w:id="71" w:author="Alan Hawse" w:date="2018-03-26T09:40:00Z"/>
-          <w:rFonts w:ascii="Arial" w:hAnsi="Arial" w:cs="Arial"/>
-        </w:rPr>
-        <w:pPrChange w:id="72" w:author="Alan Hawse" w:date="2018-03-26T09:40:00Z">
-          <w:pPr>
-            <w:pStyle w:val="NormalWeb"/>
-          </w:pPr>
-        </w:pPrChange>
-      </w:pPr>
-      <w:del w:id="73" w:author="Alan Hawse" w:date="2018-03-26T09:40:00Z">
+          <w:del w:id="103" w:author="Alan Hawse" w:date="2018-03-26T09:40:00Z"/>
+          <w:rFonts w:ascii="Arial" w:hAnsi="Arial" w:cs="Arial"/>
+        </w:rPr>
+      </w:pPr>
+      <w:del w:id="104" w:author="Alan Hawse" w:date="2018-03-26T09:40:00Z">
         <w:r>
           <w:rPr>
             <w:rFonts w:ascii="Arial" w:hAnsi="Arial" w:cs="Arial"/>
@@ -1449,16 +1616,11 @@
       <w:pPr>
         <w:pStyle w:val="NormalWeb"/>
         <w:rPr>
-          <w:del w:id="74" w:author="Alan Hawse" w:date="2018-03-26T09:40:00Z"/>
-          <w:rFonts w:ascii="Arial" w:hAnsi="Arial" w:cs="Arial"/>
-        </w:rPr>
-        <w:pPrChange w:id="75" w:author="Alan Hawse" w:date="2018-03-26T09:40:00Z">
-          <w:pPr>
-            <w:pStyle w:val="NormalWeb"/>
-          </w:pPr>
-        </w:pPrChange>
-      </w:pPr>
-      <w:del w:id="76" w:author="Alan Hawse" w:date="2018-03-26T09:40:00Z">
+          <w:del w:id="105" w:author="Alan Hawse" w:date="2018-03-26T09:40:00Z"/>
+          <w:rFonts w:ascii="Arial" w:hAnsi="Arial" w:cs="Arial"/>
+        </w:rPr>
+      </w:pPr>
+      <w:del w:id="106" w:author="Alan Hawse" w:date="2018-03-26T09:40:00Z">
         <w:r>
           <w:rPr>
             <w:rFonts w:ascii="Arial" w:hAnsi="Arial" w:cs="Arial"/>
@@ -1519,16 +1681,11 @@
       <w:pPr>
         <w:pStyle w:val="NormalWeb"/>
         <w:rPr>
-          <w:del w:id="77" w:author="Alan Hawse" w:date="2018-03-26T09:40:00Z"/>
-          <w:rFonts w:ascii="Arial" w:hAnsi="Arial" w:cs="Arial"/>
-        </w:rPr>
-        <w:pPrChange w:id="78" w:author="Alan Hawse" w:date="2018-03-26T09:40:00Z">
-          <w:pPr>
-            <w:pStyle w:val="NormalWeb"/>
-          </w:pPr>
-        </w:pPrChange>
-      </w:pPr>
-      <w:del w:id="79" w:author="Alan Hawse" w:date="2018-03-26T09:40:00Z">
+          <w:del w:id="107" w:author="Alan Hawse" w:date="2018-03-26T09:40:00Z"/>
+          <w:rFonts w:ascii="Arial" w:hAnsi="Arial" w:cs="Arial"/>
+        </w:rPr>
+      </w:pPr>
+      <w:del w:id="108" w:author="Alan Hawse" w:date="2018-03-26T09:40:00Z">
         <w:r>
           <w:rPr>
             <w:rFonts w:ascii="Arial" w:hAnsi="Arial" w:cs="Arial"/>
@@ -1542,7 +1699,7 @@
       <w:pPr>
         <w:pStyle w:val="NormalWeb"/>
       </w:pPr>
-      <w:del w:id="80" w:author="Alan Hawse" w:date="2018-03-26T09:40:00Z">
+      <w:del w:id="109" w:author="Alan Hawse" w:date="2018-03-26T09:40:00Z">
         <w:r>
           <w:rPr>
             <w:rFonts w:ascii="Arial" w:hAnsi="Arial" w:cs="Arial"/>
@@ -1562,8 +1719,8 @@
 </file>
 
 <file path=word/numbering.xml><?xml version="1.0" encoding="utf-8"?>
-<w:numbering xmlns:wpc="http://schemas.microsoft.com/office/word/2010/wordprocessingCanvas" xmlns:mo="http://schemas.microsoft.com/office/mac/office/2008/main" xmlns:mc="http://schemas.openxmlformats.org/markup-compatibility/2006" xmlns:mv="urn:schemas-microsoft-com:mac:vml" xmlns:o="urn:schemas-microsoft-com:office:office" xmlns:r="http://schemas.openxmlformats.org/officeDocument/2006/relationships" xmlns:m="http://schemas.openxmlformats.org/officeDocument/2006/math" xmlns:v="urn:schemas-microsoft-com:vml" xmlns:wp14="http://schemas.microsoft.com/office/word/2010/wordprocessingDrawing" xmlns:wp="http://schemas.openxmlformats.org/drawingml/2006/wordprocessingDrawing" xmlns:w10="urn:schemas-microsoft-com:office:word" xmlns:w="http://schemas.openxmlformats.org/wordprocessingml/2006/main" xmlns:w14="http://schemas.microsoft.com/office/word/2010/wordml" xmlns:w15="http://schemas.microsoft.com/office/word/2012/wordml" xmlns:wpg="http://schemas.microsoft.com/office/word/2010/wordprocessingGroup" xmlns:wpi="http://schemas.microsoft.com/office/word/2010/wordprocessingInk" xmlns:wne="http://schemas.microsoft.com/office/word/2006/wordml" xmlns:wps="http://schemas.microsoft.com/office/word/2010/wordprocessingShape" mc:Ignorable="w14 w15 wp14">
-  <w:abstractNum w:abstractNumId="0">
+<w:numbering xmlns:wpc="http://schemas.microsoft.com/office/word/2010/wordprocessingCanvas" xmlns:cx="http://schemas.microsoft.com/office/drawing/2014/chartex" xmlns:cx1="http://schemas.microsoft.com/office/drawing/2015/9/8/chartex" xmlns:cx2="http://schemas.microsoft.com/office/drawing/2015/10/21/chartex" xmlns:cx3="http://schemas.microsoft.com/office/drawing/2016/5/9/chartex" xmlns:cx4="http://schemas.microsoft.com/office/drawing/2016/5/10/chartex" xmlns:cx5="http://schemas.microsoft.com/office/drawing/2016/5/11/chartex" xmlns:cx6="http://schemas.microsoft.com/office/drawing/2016/5/12/chartex" xmlns:cx7="http://schemas.microsoft.com/office/drawing/2016/5/13/chartex" xmlns:cx8="http://schemas.microsoft.com/office/drawing/2016/5/14/chartex" xmlns:mc="http://schemas.openxmlformats.org/markup-compatibility/2006" xmlns:aink="http://schemas.microsoft.com/office/drawing/2016/ink" xmlns:am3d="http://schemas.microsoft.com/office/drawing/2017/model3d" xmlns:o="urn:schemas-microsoft-com:office:office" xmlns:r="http://schemas.openxmlformats.org/officeDocument/2006/relationships" xmlns:m="http://schemas.openxmlformats.org/officeDocument/2006/math" xmlns:v="urn:schemas-microsoft-com:vml" xmlns:wp14="http://schemas.microsoft.com/office/word/2010/wordprocessingDrawing" xmlns:wp="http://schemas.openxmlformats.org/drawingml/2006/wordprocessingDrawing" xmlns:w10="urn:schemas-microsoft-com:office:word" xmlns:w="http://schemas.openxmlformats.org/wordprocessingml/2006/main" xmlns:w14="http://schemas.microsoft.com/office/word/2010/wordml" xmlns:w15="http://schemas.microsoft.com/office/word/2012/wordml" xmlns:w16cid="http://schemas.microsoft.com/office/word/2016/wordml/cid" xmlns:w16se="http://schemas.microsoft.com/office/word/2015/wordml/symex" xmlns:wpg="http://schemas.microsoft.com/office/word/2010/wordprocessingGroup" xmlns:wpi="http://schemas.microsoft.com/office/word/2010/wordprocessingInk" xmlns:wne="http://schemas.microsoft.com/office/word/2006/wordml" xmlns:wps="http://schemas.microsoft.com/office/word/2010/wordprocessingShape" mc:Ignorable="w14 w15 w16se w16cid wp14">
+  <w:abstractNum w:abstractNumId="0" w15:restartNumberingAfterBreak="0">
     <w:nsid w:val="05EB3F5A"/>
     <w:multiLevelType w:val="hybridMultilevel"/>
     <w:tmpl w:val="F50EC004"/>
@@ -1652,7 +1809,7 @@
       </w:pPr>
     </w:lvl>
   </w:abstractNum>
-  <w:abstractNum w:abstractNumId="1">
+  <w:abstractNum w:abstractNumId="1" w15:restartNumberingAfterBreak="0">
     <w:nsid w:val="08F13F33"/>
     <w:multiLevelType w:val="hybridMultilevel"/>
     <w:tmpl w:val="7B5C1BA0"/>
@@ -1765,7 +1922,7 @@
       </w:rPr>
     </w:lvl>
   </w:abstractNum>
-  <w:abstractNum w:abstractNumId="2">
+  <w:abstractNum w:abstractNumId="2" w15:restartNumberingAfterBreak="0">
     <w:nsid w:val="0DD02367"/>
     <w:multiLevelType w:val="hybridMultilevel"/>
     <w:tmpl w:val="1DD49528"/>
@@ -1854,7 +2011,7 @@
       </w:pPr>
     </w:lvl>
   </w:abstractNum>
-  <w:abstractNum w:abstractNumId="3">
+  <w:abstractNum w:abstractNumId="3" w15:restartNumberingAfterBreak="0">
     <w:nsid w:val="556D0731"/>
     <w:multiLevelType w:val="hybridMultilevel"/>
     <w:tmpl w:val="45C4DD9E"/>
@@ -1943,7 +2100,7 @@
       </w:pPr>
     </w:lvl>
   </w:abstractNum>
-  <w:abstractNum w:abstractNumId="4">
+  <w:abstractNum w:abstractNumId="4" w15:restartNumberingAfterBreak="0">
     <w:nsid w:val="62923EDB"/>
     <w:multiLevelType w:val="hybridMultilevel"/>
     <w:tmpl w:val="270092A6"/>
@@ -2075,15 +2232,18 @@
 </file>
 
 <file path=word/people.xml><?xml version="1.0" encoding="utf-8"?>
-<w15:people xmlns:wpc="http://schemas.microsoft.com/office/word/2010/wordprocessingCanvas" xmlns:mo="http://schemas.microsoft.com/office/mac/office/2008/main" xmlns:mc="http://schemas.openxmlformats.org/markup-compatibility/2006" xmlns:mv="urn:schemas-microsoft-com:mac:vml" xmlns:o="urn:schemas-microsoft-com:office:office" xmlns:r="http://schemas.openxmlformats.org/officeDocument/2006/relationships" xmlns:m="http://schemas.openxmlformats.org/officeDocument/2006/math" xmlns:v="urn:schemas-microsoft-com:vml" xmlns:wp14="http://schemas.microsoft.com/office/word/2010/wordprocessingDrawing" xmlns:wp="http://schemas.openxmlformats.org/drawingml/2006/wordprocessingDrawing" xmlns:w10="urn:schemas-microsoft-com:office:word" xmlns:w="http://schemas.openxmlformats.org/wordprocessingml/2006/main" xmlns:w14="http://schemas.microsoft.com/office/word/2010/wordml" xmlns:w15="http://schemas.microsoft.com/office/word/2012/wordml" xmlns:wpg="http://schemas.microsoft.com/office/word/2010/wordprocessingGroup" xmlns:wpi="http://schemas.microsoft.com/office/word/2010/wordprocessingInk" xmlns:wne="http://schemas.microsoft.com/office/word/2006/wordml" xmlns:wps="http://schemas.microsoft.com/office/word/2010/wordprocessingShape" mc:Ignorable="w14 w15 wp14">
+<w15:people xmlns:wpc="http://schemas.microsoft.com/office/word/2010/wordprocessingCanvas" xmlns:cx="http://schemas.microsoft.com/office/drawing/2014/chartex" xmlns:cx1="http://schemas.microsoft.com/office/drawing/2015/9/8/chartex" xmlns:cx2="http://schemas.microsoft.com/office/drawing/2015/10/21/chartex" xmlns:cx3="http://schemas.microsoft.com/office/drawing/2016/5/9/chartex" xmlns:cx4="http://schemas.microsoft.com/office/drawing/2016/5/10/chartex" xmlns:cx5="http://schemas.microsoft.com/office/drawing/2016/5/11/chartex" xmlns:cx6="http://schemas.microsoft.com/office/drawing/2016/5/12/chartex" xmlns:cx7="http://schemas.microsoft.com/office/drawing/2016/5/13/chartex" xmlns:cx8="http://schemas.microsoft.com/office/drawing/2016/5/14/chartex" xmlns:mc="http://schemas.openxmlformats.org/markup-compatibility/2006" xmlns:aink="http://schemas.microsoft.com/office/drawing/2016/ink" xmlns:am3d="http://schemas.microsoft.com/office/drawing/2017/model3d" xmlns:o="urn:schemas-microsoft-com:office:office" xmlns:r="http://schemas.openxmlformats.org/officeDocument/2006/relationships" xmlns:m="http://schemas.openxmlformats.org/officeDocument/2006/math" xmlns:v="urn:schemas-microsoft-com:vml" xmlns:wp14="http://schemas.microsoft.com/office/word/2010/wordprocessingDrawing" xmlns:wp="http://schemas.openxmlformats.org/drawingml/2006/wordprocessingDrawing" xmlns:w10="urn:schemas-microsoft-com:office:word" xmlns:w="http://schemas.openxmlformats.org/wordprocessingml/2006/main" xmlns:w14="http://schemas.microsoft.com/office/word/2010/wordml" xmlns:w15="http://schemas.microsoft.com/office/word/2012/wordml" xmlns:w16cid="http://schemas.microsoft.com/office/word/2016/wordml/cid" xmlns:w16se="http://schemas.microsoft.com/office/word/2015/wordml/symex" xmlns:wpg="http://schemas.microsoft.com/office/word/2010/wordprocessingGroup" xmlns:wpi="http://schemas.microsoft.com/office/word/2010/wordprocessingInk" xmlns:wne="http://schemas.microsoft.com/office/word/2006/wordml" xmlns:wps="http://schemas.microsoft.com/office/word/2010/wordprocessingShape" mc:Ignorable="w14 w15 w16se w16cid wp14">
   <w15:person w15:author="Alan Hawse">
     <w15:presenceInfo w15:providerId="None" w15:userId="Alan Hawse"/>
+  </w15:person>
+  <w15:person w15:author="Greg Landry">
+    <w15:presenceInfo w15:providerId="AD" w15:userId="S-1-12-1-1975327676-1325117367-1464604813-1524360591"/>
   </w15:person>
 </w15:people>
 </file>
 
 <file path=word/styles.xml><?xml version="1.0" encoding="utf-8"?>
-<w:styles xmlns:mc="http://schemas.openxmlformats.org/markup-compatibility/2006" xmlns:r="http://schemas.openxmlformats.org/officeDocument/2006/relationships" xmlns:w="http://schemas.openxmlformats.org/wordprocessingml/2006/main" xmlns:w14="http://schemas.microsoft.com/office/word/2010/wordml" xmlns:w15="http://schemas.microsoft.com/office/word/2012/wordml" mc:Ignorable="w14 w15">
+<w:styles xmlns:mc="http://schemas.openxmlformats.org/markup-compatibility/2006" xmlns:r="http://schemas.openxmlformats.org/officeDocument/2006/relationships" xmlns:w="http://schemas.openxmlformats.org/wordprocessingml/2006/main" xmlns:w14="http://schemas.microsoft.com/office/word/2010/wordml" xmlns:w15="http://schemas.microsoft.com/office/word/2012/wordml" xmlns:w16cid="http://schemas.microsoft.com/office/word/2016/wordml/cid" xmlns:w16se="http://schemas.microsoft.com/office/word/2015/wordml/symex" mc:Ignorable="w14 w15 w16se w16cid">
   <w:docDefaults>
     <w:rPrDefault>
       <w:rPr>
@@ -2095,7 +2255,7 @@
     </w:rPrDefault>
     <w:pPrDefault/>
   </w:docDefaults>
-  <w:latentStyles w:defLockedState="0" w:defUIPriority="99" w:defSemiHidden="0" w:defUnhideWhenUsed="0" w:defQFormat="0" w:count="382">
+  <w:latentStyles w:defLockedState="0" w:defUIPriority="99" w:defSemiHidden="0" w:defUnhideWhenUsed="0" w:defQFormat="0" w:count="375">
     <w:lsdException w:name="Normal" w:uiPriority="0" w:qFormat="1"/>
     <w:lsdException w:name="heading 1" w:uiPriority="9" w:qFormat="1"/>
     <w:lsdException w:name="heading 2" w:semiHidden="1" w:uiPriority="9" w:unhideWhenUsed="1" w:qFormat="1"/>

</xml_diff>